<commit_message>
CUDA - Linux: Updates Makefile to reflect changes that fix speed issues with the application; Updated Changelog.docx file;
</commit_message>
<xml_diff>
--- a/period_search_cuda/Changelog_pscuda.docx
+++ b/period_search_cuda/Changelog_pscuda.docx
@@ -25,7 +25,68 @@
           <w:szCs w:val="24"/>
           <w:lang w:eastAsia="en-GB"/>
         </w:rPr>
-        <w:t>Last Updated: Tuesday, 10 March 2020</w:t>
+        <w:t xml:space="preserve">Last Updated: </w:t>
+      </w:r>
+      <w:r>
+        <w:rPr>
+          <w:rFonts w:ascii="Segoe UI" w:eastAsia="Times New Roman" w:hAnsi="Segoe UI" w:cs="Segoe UI"/>
+          <w:b/>
+          <w:bCs/>
+          <w:color w:val="C5CDD7"/>
+          <w:sz w:val="24"/>
+          <w:szCs w:val="24"/>
+          <w:lang w:eastAsia="en-GB"/>
+        </w:rPr>
+        <w:fldChar w:fldCharType="begin"/>
+      </w:r>
+      <w:r>
+        <w:rPr>
+          <w:rFonts w:ascii="Segoe UI" w:eastAsia="Times New Roman" w:hAnsi="Segoe UI" w:cs="Segoe UI"/>
+          <w:b/>
+          <w:bCs/>
+          <w:color w:val="C5CDD7"/>
+          <w:sz w:val="24"/>
+          <w:szCs w:val="24"/>
+          <w:lang w:eastAsia="en-GB"/>
+        </w:rPr>
+        <w:instrText xml:space="preserve"> DATE \@ "dddd, dd MMMM yyyy" </w:instrText>
+      </w:r>
+      <w:r>
+        <w:rPr>
+          <w:rFonts w:ascii="Segoe UI" w:eastAsia="Times New Roman" w:hAnsi="Segoe UI" w:cs="Segoe UI"/>
+          <w:b/>
+          <w:bCs/>
+          <w:color w:val="C5CDD7"/>
+          <w:sz w:val="24"/>
+          <w:szCs w:val="24"/>
+          <w:lang w:eastAsia="en-GB"/>
+        </w:rPr>
+        <w:fldChar w:fldCharType="separate"/>
+      </w:r>
+      <w:r>
+        <w:rPr>
+          <w:rFonts w:ascii="Segoe UI" w:eastAsia="Times New Roman" w:hAnsi="Segoe UI" w:cs="Segoe UI"/>
+          <w:b/>
+          <w:bCs/>
+          <w:noProof/>
+          <w:color w:val="C5CDD7"/>
+          <w:sz w:val="24"/>
+          <w:szCs w:val="24"/>
+          <w:lang w:eastAsia="en-GB"/>
+        </w:rPr>
+        <w:t>Tuesday, 28 April 2020</w:t>
+      </w:r>
+      <w:r>
+        <w:rPr>
+          <w:rFonts w:ascii="Segoe UI" w:eastAsia="Times New Roman" w:hAnsi="Segoe UI" w:cs="Segoe UI"/>
+          <w:b/>
+          <w:bCs/>
+          <w:color w:val="C5CDD7"/>
+          <w:sz w:val="24"/>
+          <w:szCs w:val="24"/>
+          <w:lang w:eastAsia="en-GB"/>
+        </w:rPr>
+        <w:fldChar w:fldCharType="end"/>
       </w:r>
     </w:p>
     <w:p>
@@ -88,7 +149,7 @@
           <w:rFonts w:ascii="Segoe UI" w:eastAsia="Times New Roman" w:hAnsi="Segoe UI" w:cs="Segoe UI"/>
           <w:b/>
           <w:bCs/>
-          <w:color w:val="000000" w:themeColor="text1"/>
+          <w:color w:val="323642"/>
           <w:sz w:val="24"/>
           <w:szCs w:val="24"/>
           <w:lang w:eastAsia="en-GB"/>
@@ -114,16 +175,14 @@
           <w:rFonts w:ascii="Segoe UI" w:eastAsia="Times New Roman" w:hAnsi="Segoe UI" w:cs="Segoe UI"/>
           <w:b/>
           <w:bCs/>
-          <w:color w:val="C5CDD7"/>
-          <w:sz w:val="24"/>
-          <w:szCs w:val="24"/>
-          <w:lang w:eastAsia="en-GB"/>
-        </w:rPr>
-      </w:pPr>
-    </w:p>
-    <w:p>
-      <w:pPr>
-        <w:spacing w:after="0" w:line="432" w:lineRule="atLeast"/>
+          <w:color w:val="323642"/>
+          <w:sz w:val="24"/>
+          <w:szCs w:val="24"/>
+          <w:u w:val="single"/>
+          <w:lang w:eastAsia="en-GB"/>
+        </w:rPr>
+      </w:pPr>
+      <w:r>
         <w:rPr>
           <w:rFonts w:ascii="Segoe UI" w:eastAsia="Times New Roman" w:hAnsi="Segoe UI" w:cs="Segoe UI"/>
           <w:b/>
@@ -134,7 +193,8 @@
           <w:u w:val="single"/>
           <w:lang w:eastAsia="en-GB"/>
         </w:rPr>
-      </w:pPr>
+        <w:t>v102.</w:t>
+      </w:r>
       <w:r>
         <w:rPr>
           <w:rFonts w:ascii="Segoe UI" w:eastAsia="Times New Roman" w:hAnsi="Segoe UI" w:cs="Segoe UI"/>
@@ -146,7 +206,7 @@
           <w:u w:val="single"/>
           <w:lang w:eastAsia="en-GB"/>
         </w:rPr>
-        <w:t>v1</w:t>
+        <w:t>15.0.1</w:t>
       </w:r>
       <w:r>
         <w:rPr>
@@ -159,33 +219,31 @@
           <w:u w:val="single"/>
           <w:lang w:eastAsia="en-GB"/>
         </w:rPr>
-        <w:t>02</w:t>
+        <w:t xml:space="preserve"> </w:t>
       </w:r>
       <w:r>
         <w:rPr>
           <w:rFonts w:ascii="Segoe UI" w:eastAsia="Times New Roman" w:hAnsi="Segoe UI" w:cs="Segoe UI"/>
           <w:b/>
           <w:bCs/>
-          <w:color w:val="323642"/>
-          <w:sz w:val="24"/>
-          <w:szCs w:val="24"/>
-          <w:u w:val="single"/>
-          <w:lang w:eastAsia="en-GB"/>
-        </w:rPr>
-        <w:t>.</w:t>
+          <w:color w:val="C5CDD7"/>
+          <w:sz w:val="24"/>
+          <w:szCs w:val="24"/>
+          <w:lang w:eastAsia="en-GB"/>
+        </w:rPr>
+        <w:t xml:space="preserve">- </w:t>
       </w:r>
       <w:r>
         <w:rPr>
           <w:rFonts w:ascii="Segoe UI" w:eastAsia="Times New Roman" w:hAnsi="Segoe UI" w:cs="Segoe UI"/>
           <w:b/>
           <w:bCs/>
-          <w:color w:val="323642"/>
-          <w:sz w:val="24"/>
-          <w:szCs w:val="24"/>
-          <w:u w:val="single"/>
-          <w:lang w:eastAsia="en-GB"/>
-        </w:rPr>
-        <w:t>12.0.2</w:t>
+          <w:color w:val="C5CDD7"/>
+          <w:sz w:val="24"/>
+          <w:szCs w:val="24"/>
+          <w:lang w:eastAsia="en-GB"/>
+        </w:rPr>
+        <w:t>Tuesday, 28 April 2020</w:t>
       </w:r>
     </w:p>
     <w:p>
@@ -262,7 +320,17 @@
           <w:szCs w:val="24"/>
           <w:lang w:eastAsia="en-GB"/>
         </w:rPr>
-        <w:t>ovements were released in v102.12.0.2</w:t>
+        <w:t>ovements were released in v10</w:t>
+      </w:r>
+      <w:r>
+        <w:rPr>
+          <w:rFonts w:ascii="Segoe UI" w:eastAsia="Times New Roman" w:hAnsi="Segoe UI" w:cs="Segoe UI"/>
+          <w:color w:val="8994A3"/>
+          <w:sz w:val="24"/>
+          <w:szCs w:val="24"/>
+          <w:lang w:eastAsia="en-GB"/>
+        </w:rPr>
+        <w:t>2.15.0.1</w:t>
       </w:r>
       <w:r>
         <w:rPr>
@@ -301,39 +369,40 @@
           <w:szCs w:val="24"/>
           <w:lang w:eastAsia="en-GB"/>
         </w:rPr>
-        <w:t>Added application info</w:t>
-      </w:r>
-      <w:r>
-        <w:rPr>
-          <w:rFonts w:ascii="Segoe UI" w:eastAsia="Times New Roman" w:hAnsi="Segoe UI" w:cs="Segoe UI"/>
-          <w:color w:val="8994A3"/>
-          <w:sz w:val="24"/>
-          <w:szCs w:val="24"/>
-          <w:lang w:eastAsia="en-GB"/>
-        </w:rPr>
-        <w:t xml:space="preserve">: Added Application name and Version info to </w:t>
-      </w:r>
-      <w:r>
-        <w:rPr>
-          <w:rFonts w:ascii="Segoe UI" w:eastAsia="Times New Roman" w:hAnsi="Segoe UI" w:cs="Segoe UI"/>
-          <w:b/>
-          <w:color w:val="8994A3"/>
-          <w:sz w:val="24"/>
-          <w:szCs w:val="24"/>
-          <w:lang w:eastAsia="en-GB"/>
-        </w:rPr>
-        <w:t>stderr.txt</w:t>
-      </w:r>
-      <w:r>
-        <w:rPr>
-          <w:rFonts w:ascii="Segoe UI" w:eastAsia="Times New Roman" w:hAnsi="Segoe UI" w:cs="Segoe UI"/>
-          <w:color w:val="8994A3"/>
-          <w:sz w:val="24"/>
-          <w:szCs w:val="24"/>
-          <w:lang w:eastAsia="en-GB"/>
-        </w:rPr>
-        <w:t xml:space="preserve"> file.</w:t>
-      </w:r>
+        <w:t>Progress information</w:t>
+      </w:r>
+      <w:r>
+        <w:rPr>
+          <w:rFonts w:ascii="Segoe UI" w:eastAsia="Times New Roman" w:hAnsi="Segoe UI" w:cs="Segoe UI"/>
+          <w:color w:val="8994A3"/>
+          <w:sz w:val="24"/>
+          <w:szCs w:val="24"/>
+          <w:lang w:eastAsia="en-GB"/>
+        </w:rPr>
+        <w:t>: Progress refresh status messaging now sends information to the client 10 times more often. This will remove the feeling that the application has stopped working or has been freeze</w:t>
+      </w:r>
+      <w:proofErr w:type="gramStart"/>
+      <w:r>
+        <w:rPr>
+          <w:rFonts w:ascii="Segoe UI" w:eastAsia="Times New Roman" w:hAnsi="Segoe UI" w:cs="Segoe UI"/>
+          <w:color w:val="8994A3"/>
+          <w:sz w:val="24"/>
+          <w:szCs w:val="24"/>
+          <w:lang w:eastAsia="en-GB"/>
+        </w:rPr>
+        <w:t>.</w:t>
+      </w:r>
+      <w:r>
+        <w:rPr>
+          <w:rFonts w:ascii="Segoe UI" w:eastAsia="Times New Roman" w:hAnsi="Segoe UI" w:cs="Segoe UI"/>
+          <w:color w:val="8994A3"/>
+          <w:sz w:val="24"/>
+          <w:szCs w:val="24"/>
+          <w:lang w:eastAsia="en-GB"/>
+        </w:rPr>
+        <w:t>.</w:t>
+      </w:r>
+      <w:proofErr w:type="gramEnd"/>
     </w:p>
     <w:p>
       <w:pPr>
@@ -386,7 +455,7 @@
           <w:szCs w:val="24"/>
           <w:lang w:eastAsia="en-GB"/>
         </w:rPr>
-        <w:t>v102.12.0.2</w:t>
+        <w:t>v102.15.0.1</w:t>
       </w:r>
       <w:r>
         <w:rPr>
@@ -424,7 +493,7 @@
           <w:szCs w:val="24"/>
           <w:lang w:eastAsia="en-GB"/>
         </w:rPr>
-        <w:t>Hanging on devices with CC 7.5</w:t>
+        <w:t>Slow performance on Windows 10 platforms</w:t>
       </w:r>
       <w:r>
         <w:rPr>
@@ -464,8 +533,20 @@
           <w:szCs w:val="24"/>
           <w:lang w:eastAsia="en-GB"/>
         </w:rPr>
-        <w:t>hanging of the whole application on random tasks</w:t>
-      </w:r>
+        <w:t>slow performance on Windows 10 platforms with respect to the Windows 7 and older “cuda55”</w:t>
+      </w:r>
+      <w:r>
+        <w:rPr>
+          <w:rFonts w:ascii="Segoe UI" w:eastAsia="Times New Roman" w:hAnsi="Segoe UI" w:cs="Segoe UI"/>
+          <w:color w:val="8994A3"/>
+          <w:sz w:val="24"/>
+          <w:szCs w:val="24"/>
+          <w:lang w:eastAsia="en-GB"/>
+        </w:rPr>
+        <w:t xml:space="preserve"> applications</w:t>
+      </w:r>
+      <w:bookmarkStart w:id="0" w:name="_GoBack"/>
+      <w:bookmarkEnd w:id="0"/>
       <w:r>
         <w:rPr>
           <w:rFonts w:ascii="Segoe UI" w:eastAsia="Times New Roman" w:hAnsi="Segoe UI" w:cs="Segoe UI"/>
@@ -476,139 +557,6 @@
         </w:rPr>
         <w:t>.</w:t>
       </w:r>
-      <w:r>
-        <w:rPr>
-          <w:rFonts w:ascii="Segoe UI" w:eastAsia="Times New Roman" w:hAnsi="Segoe UI" w:cs="Segoe UI"/>
-          <w:color w:val="8994A3"/>
-          <w:sz w:val="24"/>
-          <w:szCs w:val="24"/>
-          <w:lang w:eastAsia="en-GB"/>
-        </w:rPr>
-        <w:t xml:space="preserve"> There was a misaligned synchronisation of code inside the functions </w:t>
-      </w:r>
-      <w:r>
-        <w:rPr>
-          <w:rFonts w:ascii="Segoe UI" w:eastAsia="Times New Roman" w:hAnsi="Segoe UI" w:cs="Segoe UI"/>
-          <w:i/>
-          <w:color w:val="8994A3"/>
-          <w:sz w:val="24"/>
-          <w:szCs w:val="24"/>
-          <w:lang w:eastAsia="en-GB"/>
-        </w:rPr>
-        <w:t>mrqmin.cu</w:t>
-      </w:r>
-      <w:r>
-        <w:rPr>
-          <w:rFonts w:ascii="Segoe UI" w:eastAsia="Times New Roman" w:hAnsi="Segoe UI" w:cs="Segoe UI"/>
-          <w:color w:val="8994A3"/>
-          <w:sz w:val="24"/>
-          <w:szCs w:val="24"/>
-          <w:lang w:eastAsia="en-GB"/>
-        </w:rPr>
-        <w:t xml:space="preserve"> and </w:t>
-      </w:r>
-      <w:r>
-        <w:rPr>
-          <w:rFonts w:ascii="Segoe UI" w:eastAsia="Times New Roman" w:hAnsi="Segoe UI" w:cs="Segoe UI"/>
-          <w:i/>
-          <w:color w:val="8994A3"/>
-          <w:sz w:val="24"/>
-          <w:szCs w:val="24"/>
-          <w:lang w:eastAsia="en-GB"/>
-        </w:rPr>
-        <w:t>gauss_errc.cu</w:t>
-      </w:r>
-      <w:r>
-        <w:rPr>
-          <w:rFonts w:ascii="Segoe UI" w:eastAsia="Times New Roman" w:hAnsi="Segoe UI" w:cs="Segoe UI"/>
-          <w:color w:val="8994A3"/>
-          <w:sz w:val="24"/>
-          <w:szCs w:val="24"/>
-          <w:lang w:eastAsia="en-GB"/>
-        </w:rPr>
-        <w:t xml:space="preserve"> that has been executed at </w:t>
-      </w:r>
-      <w:proofErr w:type="spellStart"/>
-      <w:r>
-        <w:rPr>
-          <w:rFonts w:ascii="Segoe UI" w:eastAsia="Times New Roman" w:hAnsi="Segoe UI" w:cs="Segoe UI"/>
-          <w:color w:val="8994A3"/>
-          <w:sz w:val="24"/>
-          <w:szCs w:val="24"/>
-          <w:lang w:eastAsia="en-GB"/>
-        </w:rPr>
-        <w:t>threadIdx.x</w:t>
-      </w:r>
-      <w:proofErr w:type="spellEnd"/>
-      <w:r>
-        <w:rPr>
-          <w:rFonts w:ascii="Segoe UI" w:eastAsia="Times New Roman" w:hAnsi="Segoe UI" w:cs="Segoe UI"/>
-          <w:color w:val="8994A3"/>
-          <w:sz w:val="24"/>
-          <w:szCs w:val="24"/>
-          <w:lang w:eastAsia="en-GB"/>
-        </w:rPr>
-        <w:t xml:space="preserve"> = 0 only which was leading to infinite loop of the calling kernel </w:t>
-      </w:r>
-      <w:r>
-        <w:rPr>
-          <w:rFonts w:ascii="Segoe UI" w:eastAsia="Times New Roman" w:hAnsi="Segoe UI" w:cs="Segoe UI"/>
-          <w:i/>
-          <w:color w:val="8994A3"/>
-          <w:sz w:val="24"/>
-          <w:szCs w:val="24"/>
-          <w:lang w:eastAsia="en-GB"/>
-        </w:rPr>
-        <w:t>CUDACalculateIter1_mrqmin1_</w:t>
-      </w:r>
-      <w:proofErr w:type="gramStart"/>
-      <w:r>
-        <w:rPr>
-          <w:rFonts w:ascii="Segoe UI" w:eastAsia="Times New Roman" w:hAnsi="Segoe UI" w:cs="Segoe UI"/>
-          <w:i/>
-          <w:color w:val="8994A3"/>
-          <w:sz w:val="24"/>
-          <w:szCs w:val="24"/>
-          <w:lang w:eastAsia="en-GB"/>
-        </w:rPr>
-        <w:t>end</w:t>
-      </w:r>
-      <w:r>
-        <w:rPr>
-          <w:rFonts w:ascii="Segoe UI" w:eastAsia="Times New Roman" w:hAnsi="Segoe UI" w:cs="Segoe UI"/>
-          <w:i/>
-          <w:color w:val="8994A3"/>
-          <w:sz w:val="24"/>
-          <w:szCs w:val="24"/>
-          <w:lang w:eastAsia="en-GB"/>
-        </w:rPr>
-        <w:t>(</w:t>
-      </w:r>
-      <w:proofErr w:type="gramEnd"/>
-      <w:r>
-        <w:rPr>
-          <w:rFonts w:ascii="Segoe UI" w:eastAsia="Times New Roman" w:hAnsi="Segoe UI" w:cs="Segoe UI"/>
-          <w:i/>
-          <w:color w:val="8994A3"/>
-          <w:sz w:val="24"/>
-          <w:szCs w:val="24"/>
-          <w:lang w:eastAsia="en-GB"/>
-        </w:rPr>
-        <w:t>).</w:t>
-      </w:r>
-    </w:p>
-    <w:p>
-      <w:pPr>
-        <w:spacing w:before="100" w:beforeAutospacing="1" w:after="0" w:afterAutospacing="1" w:line="360" w:lineRule="atLeast"/>
-        <w:ind w:left="720"/>
-        <w:rPr>
-          <w:rFonts w:ascii="Segoe UI" w:eastAsia="Times New Roman" w:hAnsi="Segoe UI" w:cs="Segoe UI"/>
-          <w:color w:val="8994A3"/>
-          <w:sz w:val="24"/>
-          <w:szCs w:val="24"/>
-          <w:lang w:eastAsia="en-GB"/>
-        </w:rPr>
-      </w:pPr>
     </w:p>
     <w:p>
       <w:pPr>
@@ -648,7 +596,56 @@
           <w:u w:val="single"/>
           <w:lang w:eastAsia="en-GB"/>
         </w:rPr>
-        <w:t>12.0.1</w:t>
+        <w:t>14.0.1</w:t>
+      </w:r>
+      <w:r>
+        <w:rPr>
+          <w:rFonts w:ascii="Segoe UI" w:eastAsia="Times New Roman" w:hAnsi="Segoe UI" w:cs="Segoe UI"/>
+          <w:b/>
+          <w:bCs/>
+          <w:color w:val="323642"/>
+          <w:sz w:val="24"/>
+          <w:szCs w:val="24"/>
+          <w:u w:val="single"/>
+          <w:lang w:eastAsia="en-GB"/>
+        </w:rPr>
+        <w:t xml:space="preserve"> </w:t>
+      </w:r>
+      <w:r>
+        <w:rPr>
+          <w:rFonts w:ascii="Segoe UI" w:eastAsia="Times New Roman" w:hAnsi="Segoe UI" w:cs="Segoe UI"/>
+          <w:b/>
+          <w:bCs/>
+          <w:color w:val="C5CDD7"/>
+          <w:sz w:val="24"/>
+          <w:szCs w:val="24"/>
+          <w:lang w:eastAsia="en-GB"/>
+        </w:rPr>
+        <w:t>- Saturday</w:t>
+      </w:r>
+      <w:r>
+        <w:rPr>
+          <w:rFonts w:ascii="Segoe UI" w:eastAsia="Times New Roman" w:hAnsi="Segoe UI" w:cs="Segoe UI"/>
+          <w:b/>
+          <w:bCs/>
+          <w:color w:val="C5CDD7"/>
+          <w:sz w:val="24"/>
+          <w:szCs w:val="24"/>
+          <w:lang w:eastAsia="en-GB"/>
+        </w:rPr>
+        <w:t>, 25</w:t>
+      </w:r>
+      <w:r>
+        <w:rPr>
+          <w:rFonts w:ascii="Segoe UI" w:eastAsia="Times New Roman" w:hAnsi="Segoe UI" w:cs="Segoe UI"/>
+          <w:b/>
+          <w:bCs/>
+          <w:color w:val="C5CDD7"/>
+          <w:sz w:val="24"/>
+          <w:szCs w:val="24"/>
+          <w:lang w:eastAsia="en-GB"/>
+        </w:rPr>
+        <w:t xml:space="preserve"> April 2020</w:t>
       </w:r>
     </w:p>
     <w:p>
@@ -715,17 +712,459 @@
           <w:szCs w:val="24"/>
           <w:lang w:eastAsia="en-GB"/>
         </w:rPr>
-        <w:t>These improveme</w:t>
-      </w:r>
-      <w:r>
-        <w:rPr>
-          <w:rFonts w:ascii="Segoe UI" w:eastAsia="Times New Roman" w:hAnsi="Segoe UI" w:cs="Segoe UI"/>
-          <w:color w:val="8994A3"/>
-          <w:sz w:val="24"/>
-          <w:szCs w:val="24"/>
-          <w:lang w:eastAsia="en-GB"/>
-        </w:rPr>
-        <w:t>nts were released in v102.12.0.1</w:t>
+        <w:t>These impr</w:t>
+      </w:r>
+      <w:r>
+        <w:rPr>
+          <w:rFonts w:ascii="Segoe UI" w:eastAsia="Times New Roman" w:hAnsi="Segoe UI" w:cs="Segoe UI"/>
+          <w:color w:val="8994A3"/>
+          <w:sz w:val="24"/>
+          <w:szCs w:val="24"/>
+          <w:lang w:eastAsia="en-GB"/>
+        </w:rPr>
+        <w:t>ovements were released in v102</w:t>
+      </w:r>
+      <w:r>
+        <w:rPr>
+          <w:rFonts w:ascii="Segoe UI" w:eastAsia="Times New Roman" w:hAnsi="Segoe UI" w:cs="Segoe UI"/>
+          <w:color w:val="8994A3"/>
+          <w:sz w:val="24"/>
+          <w:szCs w:val="24"/>
+          <w:lang w:eastAsia="en-GB"/>
+        </w:rPr>
+        <w:t>.14.0.1</w:t>
+      </w:r>
+      <w:r>
+        <w:rPr>
+          <w:rFonts w:ascii="Segoe UI" w:eastAsia="Times New Roman" w:hAnsi="Segoe UI" w:cs="Segoe UI"/>
+          <w:color w:val="8994A3"/>
+          <w:sz w:val="24"/>
+          <w:szCs w:val="24"/>
+          <w:lang w:eastAsia="en-GB"/>
+        </w:rPr>
+        <w:t>:</w:t>
+      </w:r>
+    </w:p>
+    <w:p>
+      <w:pPr>
+        <w:spacing w:after="0" w:line="432" w:lineRule="atLeast"/>
+        <w:rPr>
+          <w:rFonts w:ascii="Segoe UI" w:eastAsia="Times New Roman" w:hAnsi="Segoe UI" w:cs="Segoe UI"/>
+          <w:color w:val="323642"/>
+          <w:sz w:val="24"/>
+          <w:szCs w:val="24"/>
+          <w:lang w:eastAsia="en-GB"/>
+        </w:rPr>
+      </w:pPr>
+      <w:r>
+        <w:rPr>
+          <w:rFonts w:ascii="Segoe UI" w:eastAsia="Times New Roman" w:hAnsi="Segoe UI" w:cs="Segoe UI"/>
+          <w:color w:val="323642"/>
+          <w:sz w:val="24"/>
+          <w:szCs w:val="24"/>
+          <w:lang w:eastAsia="en-GB"/>
+        </w:rPr>
+        <w:t>What's fixed?</w:t>
+      </w:r>
+    </w:p>
+    <w:p>
+      <w:pPr>
+        <w:spacing w:after="300" w:line="432" w:lineRule="atLeast"/>
+        <w:rPr>
+          <w:rFonts w:ascii="Segoe UI" w:eastAsia="Times New Roman" w:hAnsi="Segoe UI" w:cs="Segoe UI"/>
+          <w:color w:val="8994A3"/>
+          <w:sz w:val="24"/>
+          <w:szCs w:val="24"/>
+          <w:lang w:eastAsia="en-GB"/>
+        </w:rPr>
+      </w:pPr>
+      <w:r>
+        <w:rPr>
+          <w:rFonts w:ascii="Segoe UI" w:eastAsia="Times New Roman" w:hAnsi="Segoe UI" w:cs="Segoe UI"/>
+          <w:color w:val="8994A3"/>
+          <w:sz w:val="24"/>
+          <w:szCs w:val="24"/>
+          <w:lang w:eastAsia="en-GB"/>
+        </w:rPr>
+        <w:t xml:space="preserve">These issues were fixed in </w:t>
+      </w:r>
+      <w:r>
+        <w:rPr>
+          <w:rFonts w:ascii="Segoe UI" w:eastAsia="Times New Roman" w:hAnsi="Segoe UI" w:cs="Segoe UI"/>
+          <w:color w:val="8994A3"/>
+          <w:sz w:val="24"/>
+          <w:szCs w:val="24"/>
+          <w:lang w:eastAsia="en-GB"/>
+        </w:rPr>
+        <w:t>v102.14.0.1</w:t>
+      </w:r>
+      <w:r>
+        <w:rPr>
+          <w:rFonts w:ascii="Segoe UI" w:eastAsia="Times New Roman" w:hAnsi="Segoe UI" w:cs="Segoe UI"/>
+          <w:color w:val="8994A3"/>
+          <w:sz w:val="24"/>
+          <w:szCs w:val="24"/>
+          <w:lang w:eastAsia="en-GB"/>
+        </w:rPr>
+        <w:t>:</w:t>
+      </w:r>
+    </w:p>
+    <w:p>
+      <w:pPr>
+        <w:numPr>
+          <w:ilvl w:val="0"/>
+          <w:numId w:val="17"/>
+        </w:numPr>
+        <w:spacing w:before="100" w:beforeAutospacing="1" w:after="0" w:afterAutospacing="1" w:line="360" w:lineRule="atLeast"/>
+        <w:rPr>
+          <w:rFonts w:ascii="Segoe UI" w:eastAsia="Times New Roman" w:hAnsi="Segoe UI" w:cs="Segoe UI"/>
+          <w:color w:val="8994A3"/>
+          <w:sz w:val="24"/>
+          <w:szCs w:val="24"/>
+          <w:lang w:eastAsia="en-GB"/>
+        </w:rPr>
+      </w:pPr>
+      <w:r>
+        <w:rPr>
+          <w:rFonts w:ascii="Segoe UI" w:eastAsia="Times New Roman" w:hAnsi="Segoe UI" w:cs="Segoe UI"/>
+          <w:b/>
+          <w:bCs/>
+          <w:color w:val="323642"/>
+          <w:sz w:val="24"/>
+          <w:szCs w:val="24"/>
+          <w:lang w:eastAsia="en-GB"/>
+        </w:rPr>
+        <w:t>100% CPU core (thread) utilization</w:t>
+      </w:r>
+      <w:r>
+        <w:rPr>
+          <w:rFonts w:ascii="Segoe UI" w:eastAsia="Times New Roman" w:hAnsi="Segoe UI" w:cs="Segoe UI"/>
+          <w:color w:val="8994A3"/>
+          <w:sz w:val="24"/>
+          <w:szCs w:val="24"/>
+          <w:lang w:eastAsia="en-GB"/>
+        </w:rPr>
+        <w:t xml:space="preserve">: </w:t>
+      </w:r>
+      <w:r>
+        <w:rPr>
+          <w:rFonts w:ascii="Segoe UI" w:eastAsia="Times New Roman" w:hAnsi="Segoe UI" w:cs="Segoe UI"/>
+          <w:color w:val="8994A3"/>
+          <w:sz w:val="24"/>
+          <w:szCs w:val="24"/>
+          <w:lang w:eastAsia="en-GB"/>
+        </w:rPr>
+        <w:t xml:space="preserve">A bug was fixed where application causes 100% utilisation of whole CPU core (thread in </w:t>
+      </w:r>
+      <w:proofErr w:type="spellStart"/>
+      <w:r>
+        <w:rPr>
+          <w:rFonts w:ascii="Segoe UI" w:eastAsia="Times New Roman" w:hAnsi="Segoe UI" w:cs="Segoe UI"/>
+          <w:color w:val="8994A3"/>
+          <w:sz w:val="24"/>
+          <w:szCs w:val="24"/>
+          <w:lang w:eastAsia="en-GB"/>
+        </w:rPr>
+        <w:t>hyperthreaded</w:t>
+      </w:r>
+      <w:proofErr w:type="spellEnd"/>
+      <w:r>
+        <w:rPr>
+          <w:rFonts w:ascii="Segoe UI" w:eastAsia="Times New Roman" w:hAnsi="Segoe UI" w:cs="Segoe UI"/>
+          <w:color w:val="8994A3"/>
+          <w:sz w:val="24"/>
+          <w:szCs w:val="24"/>
+          <w:lang w:eastAsia="en-GB"/>
+        </w:rPr>
+        <w:t xml:space="preserve"> CPUs)</w:t>
+      </w:r>
+    </w:p>
+    <w:p>
+      <w:pPr>
+        <w:spacing w:after="0" w:line="432" w:lineRule="atLeast"/>
+        <w:rPr>
+          <w:rFonts w:ascii="Segoe UI" w:eastAsia="Times New Roman" w:hAnsi="Segoe UI" w:cs="Segoe UI"/>
+          <w:b/>
+          <w:bCs/>
+          <w:color w:val="C5CDD7"/>
+          <w:sz w:val="24"/>
+          <w:szCs w:val="24"/>
+          <w:lang w:eastAsia="en-GB"/>
+        </w:rPr>
+      </w:pPr>
+    </w:p>
+    <w:p>
+      <w:pPr>
+        <w:spacing w:after="0" w:line="432" w:lineRule="atLeast"/>
+        <w:rPr>
+          <w:rFonts w:ascii="Segoe UI" w:eastAsia="Times New Roman" w:hAnsi="Segoe UI" w:cs="Segoe UI"/>
+          <w:b/>
+          <w:bCs/>
+          <w:color w:val="323642"/>
+          <w:sz w:val="24"/>
+          <w:szCs w:val="24"/>
+          <w:u w:val="single"/>
+          <w:lang w:eastAsia="en-GB"/>
+        </w:rPr>
+      </w:pPr>
+      <w:r>
+        <w:rPr>
+          <w:rFonts w:ascii="Segoe UI" w:eastAsia="Times New Roman" w:hAnsi="Segoe UI" w:cs="Segoe UI"/>
+          <w:b/>
+          <w:bCs/>
+          <w:color w:val="323642"/>
+          <w:sz w:val="24"/>
+          <w:szCs w:val="24"/>
+          <w:u w:val="single"/>
+          <w:lang w:eastAsia="en-GB"/>
+        </w:rPr>
+        <w:t>v1</w:t>
+      </w:r>
+      <w:r>
+        <w:rPr>
+          <w:rFonts w:ascii="Segoe UI" w:eastAsia="Times New Roman" w:hAnsi="Segoe UI" w:cs="Segoe UI"/>
+          <w:b/>
+          <w:bCs/>
+          <w:color w:val="323642"/>
+          <w:sz w:val="24"/>
+          <w:szCs w:val="24"/>
+          <w:u w:val="single"/>
+          <w:lang w:eastAsia="en-GB"/>
+        </w:rPr>
+        <w:t>02</w:t>
+      </w:r>
+      <w:r>
+        <w:rPr>
+          <w:rFonts w:ascii="Segoe UI" w:eastAsia="Times New Roman" w:hAnsi="Segoe UI" w:cs="Segoe UI"/>
+          <w:b/>
+          <w:bCs/>
+          <w:color w:val="323642"/>
+          <w:sz w:val="24"/>
+          <w:szCs w:val="24"/>
+          <w:u w:val="single"/>
+          <w:lang w:eastAsia="en-GB"/>
+        </w:rPr>
+        <w:t>.</w:t>
+      </w:r>
+      <w:r>
+        <w:rPr>
+          <w:rFonts w:ascii="Segoe UI" w:eastAsia="Times New Roman" w:hAnsi="Segoe UI" w:cs="Segoe UI"/>
+          <w:b/>
+          <w:bCs/>
+          <w:color w:val="323642"/>
+          <w:sz w:val="24"/>
+          <w:szCs w:val="24"/>
+          <w:u w:val="single"/>
+          <w:lang w:eastAsia="en-GB"/>
+        </w:rPr>
+        <w:t>13</w:t>
+      </w:r>
+      <w:r>
+        <w:rPr>
+          <w:rFonts w:ascii="Segoe UI" w:eastAsia="Times New Roman" w:hAnsi="Segoe UI" w:cs="Segoe UI"/>
+          <w:b/>
+          <w:bCs/>
+          <w:color w:val="323642"/>
+          <w:sz w:val="24"/>
+          <w:szCs w:val="24"/>
+          <w:u w:val="single"/>
+          <w:lang w:eastAsia="en-GB"/>
+        </w:rPr>
+        <w:t>.0.2</w:t>
+      </w:r>
+      <w:r>
+        <w:rPr>
+          <w:rFonts w:ascii="Segoe UI" w:eastAsia="Times New Roman" w:hAnsi="Segoe UI" w:cs="Segoe UI"/>
+          <w:b/>
+          <w:bCs/>
+          <w:color w:val="323642"/>
+          <w:sz w:val="24"/>
+          <w:szCs w:val="24"/>
+          <w:u w:val="single"/>
+          <w:lang w:eastAsia="en-GB"/>
+        </w:rPr>
+        <w:t xml:space="preserve"> </w:t>
+      </w:r>
+      <w:r>
+        <w:rPr>
+          <w:rFonts w:ascii="Segoe UI" w:eastAsia="Times New Roman" w:hAnsi="Segoe UI" w:cs="Segoe UI"/>
+          <w:b/>
+          <w:bCs/>
+          <w:color w:val="C5CDD7"/>
+          <w:sz w:val="24"/>
+          <w:szCs w:val="24"/>
+          <w:lang w:eastAsia="en-GB"/>
+        </w:rPr>
+        <w:t xml:space="preserve">- </w:t>
+      </w:r>
+      <w:r>
+        <w:rPr>
+          <w:rFonts w:ascii="Segoe UI" w:eastAsia="Times New Roman" w:hAnsi="Segoe UI" w:cs="Segoe UI"/>
+          <w:b/>
+          <w:bCs/>
+          <w:color w:val="C5CDD7"/>
+          <w:sz w:val="24"/>
+          <w:szCs w:val="24"/>
+          <w:lang w:eastAsia="en-GB"/>
+        </w:rPr>
+        <w:t>Monday</w:t>
+      </w:r>
+      <w:r>
+        <w:rPr>
+          <w:rFonts w:ascii="Segoe UI" w:eastAsia="Times New Roman" w:hAnsi="Segoe UI" w:cs="Segoe UI"/>
+          <w:b/>
+          <w:bCs/>
+          <w:color w:val="C5CDD7"/>
+          <w:sz w:val="24"/>
+          <w:szCs w:val="24"/>
+          <w:lang w:eastAsia="en-GB"/>
+        </w:rPr>
+        <w:t xml:space="preserve">, </w:t>
+      </w:r>
+      <w:r>
+        <w:rPr>
+          <w:rFonts w:ascii="Segoe UI" w:eastAsia="Times New Roman" w:hAnsi="Segoe UI" w:cs="Segoe UI"/>
+          <w:b/>
+          <w:bCs/>
+          <w:color w:val="C5CDD7"/>
+          <w:sz w:val="24"/>
+          <w:szCs w:val="24"/>
+          <w:lang w:eastAsia="en-GB"/>
+        </w:rPr>
+        <w:t>23</w:t>
+      </w:r>
+      <w:r>
+        <w:rPr>
+          <w:rFonts w:ascii="Segoe UI" w:eastAsia="Times New Roman" w:hAnsi="Segoe UI" w:cs="Segoe UI"/>
+          <w:b/>
+          <w:bCs/>
+          <w:color w:val="C5CDD7"/>
+          <w:sz w:val="24"/>
+          <w:szCs w:val="24"/>
+          <w:lang w:eastAsia="en-GB"/>
+        </w:rPr>
+        <w:t xml:space="preserve"> </w:t>
+      </w:r>
+      <w:r>
+        <w:rPr>
+          <w:rFonts w:ascii="Segoe UI" w:eastAsia="Times New Roman" w:hAnsi="Segoe UI" w:cs="Segoe UI"/>
+          <w:b/>
+          <w:bCs/>
+          <w:color w:val="C5CDD7"/>
+          <w:sz w:val="24"/>
+          <w:szCs w:val="24"/>
+          <w:lang w:eastAsia="en-GB"/>
+        </w:rPr>
+        <w:t>March</w:t>
+      </w:r>
+      <w:r>
+        <w:rPr>
+          <w:rFonts w:ascii="Segoe UI" w:eastAsia="Times New Roman" w:hAnsi="Segoe UI" w:cs="Segoe UI"/>
+          <w:b/>
+          <w:bCs/>
+          <w:color w:val="C5CDD7"/>
+          <w:sz w:val="24"/>
+          <w:szCs w:val="24"/>
+          <w:lang w:eastAsia="en-GB"/>
+        </w:rPr>
+        <w:t xml:space="preserve"> 2020</w:t>
+      </w:r>
+    </w:p>
+    <w:p>
+      <w:pPr>
+        <w:spacing w:after="0" w:line="240" w:lineRule="auto"/>
+        <w:rPr>
+          <w:rFonts w:ascii="Segoe UI" w:eastAsia="Times New Roman" w:hAnsi="Segoe UI" w:cs="Segoe UI"/>
+          <w:color w:val="8994A3"/>
+          <w:sz w:val="24"/>
+          <w:szCs w:val="24"/>
+          <w:lang w:eastAsia="en-GB"/>
+        </w:rPr>
+      </w:pPr>
+      <w:r>
+        <w:rPr>
+          <w:rFonts w:ascii="Segoe UI" w:eastAsia="Times New Roman" w:hAnsi="Segoe UI" w:cs="Segoe UI"/>
+          <w:color w:val="8994A3"/>
+          <w:sz w:val="24"/>
+          <w:szCs w:val="24"/>
+          <w:bdr w:val="none" w:sz="0" w:space="0" w:color="auto" w:frame="1"/>
+          <w:lang w:eastAsia="en-GB"/>
+        </w:rPr>
+        <w:t>Toggle Section</w:t>
+      </w:r>
+    </w:p>
+    <w:p>
+      <w:pPr>
+        <w:spacing w:after="0" w:line="432" w:lineRule="atLeast"/>
+        <w:rPr>
+          <w:rFonts w:ascii="Segoe UI" w:eastAsia="Times New Roman" w:hAnsi="Segoe UI" w:cs="Segoe UI"/>
+          <w:color w:val="323642"/>
+          <w:sz w:val="24"/>
+          <w:szCs w:val="24"/>
+          <w:lang w:eastAsia="en-GB"/>
+        </w:rPr>
+      </w:pPr>
+      <w:r>
+        <w:rPr>
+          <w:rFonts w:ascii="Segoe UI" w:eastAsia="Times New Roman" w:hAnsi="Segoe UI" w:cs="Segoe UI"/>
+          <w:color w:val="323642"/>
+          <w:sz w:val="24"/>
+          <w:szCs w:val="24"/>
+          <w:lang w:eastAsia="en-GB"/>
+        </w:rPr>
+        <w:t>What's improved?</w:t>
+      </w:r>
+    </w:p>
+    <w:p>
+      <w:pPr>
+        <w:spacing w:after="300" w:line="432" w:lineRule="atLeast"/>
+        <w:rPr>
+          <w:rFonts w:ascii="Segoe UI" w:eastAsia="Times New Roman" w:hAnsi="Segoe UI" w:cs="Segoe UI"/>
+          <w:color w:val="8994A3"/>
+          <w:sz w:val="24"/>
+          <w:szCs w:val="24"/>
+          <w:lang w:eastAsia="en-GB"/>
+        </w:rPr>
+      </w:pPr>
+      <w:r>
+        <w:rPr>
+          <w:rFonts w:ascii="Segoe UI" w:eastAsia="Times New Roman" w:hAnsi="Segoe UI" w:cs="Segoe UI"/>
+          <w:color w:val="8994A3"/>
+          <w:sz w:val="24"/>
+          <w:szCs w:val="24"/>
+          <w:lang w:eastAsia="en-GB"/>
+        </w:rPr>
+        <w:t>These impr</w:t>
+      </w:r>
+      <w:r>
+        <w:rPr>
+          <w:rFonts w:ascii="Segoe UI" w:eastAsia="Times New Roman" w:hAnsi="Segoe UI" w:cs="Segoe UI"/>
+          <w:color w:val="8994A3"/>
+          <w:sz w:val="24"/>
+          <w:szCs w:val="24"/>
+          <w:lang w:eastAsia="en-GB"/>
+        </w:rPr>
+        <w:t>ovements were released in v10</w:t>
+      </w:r>
+      <w:r>
+        <w:rPr>
+          <w:rFonts w:ascii="Segoe UI" w:eastAsia="Times New Roman" w:hAnsi="Segoe UI" w:cs="Segoe UI"/>
+          <w:color w:val="8994A3"/>
+          <w:sz w:val="24"/>
+          <w:szCs w:val="24"/>
+          <w:lang w:eastAsia="en-GB"/>
+        </w:rPr>
+        <w:t>1.13</w:t>
+      </w:r>
+      <w:r>
+        <w:rPr>
+          <w:rFonts w:ascii="Segoe UI" w:eastAsia="Times New Roman" w:hAnsi="Segoe UI" w:cs="Segoe UI"/>
+          <w:color w:val="8994A3"/>
+          <w:sz w:val="24"/>
+          <w:szCs w:val="24"/>
+          <w:lang w:eastAsia="en-GB"/>
+        </w:rPr>
+        <w:t>.0.2</w:t>
       </w:r>
       <w:r>
         <w:rPr>
@@ -764,7 +1203,141 @@
           <w:szCs w:val="24"/>
           <w:lang w:eastAsia="en-GB"/>
         </w:rPr>
-        <w:t>Added support for latest CC</w:t>
+        <w:t>Added application info</w:t>
+      </w:r>
+      <w:r>
+        <w:rPr>
+          <w:rFonts w:ascii="Segoe UI" w:eastAsia="Times New Roman" w:hAnsi="Segoe UI" w:cs="Segoe UI"/>
+          <w:color w:val="8994A3"/>
+          <w:sz w:val="24"/>
+          <w:szCs w:val="24"/>
+          <w:lang w:eastAsia="en-GB"/>
+        </w:rPr>
+        <w:t xml:space="preserve">: Added Application name and Version info to </w:t>
+      </w:r>
+      <w:r>
+        <w:rPr>
+          <w:rFonts w:ascii="Segoe UI" w:eastAsia="Times New Roman" w:hAnsi="Segoe UI" w:cs="Segoe UI"/>
+          <w:b/>
+          <w:color w:val="8994A3"/>
+          <w:sz w:val="24"/>
+          <w:szCs w:val="24"/>
+          <w:lang w:eastAsia="en-GB"/>
+        </w:rPr>
+        <w:t>stderr.txt</w:t>
+      </w:r>
+      <w:r>
+        <w:rPr>
+          <w:rFonts w:ascii="Segoe UI" w:eastAsia="Times New Roman" w:hAnsi="Segoe UI" w:cs="Segoe UI"/>
+          <w:color w:val="8994A3"/>
+          <w:sz w:val="24"/>
+          <w:szCs w:val="24"/>
+          <w:lang w:eastAsia="en-GB"/>
+        </w:rPr>
+        <w:t xml:space="preserve"> file.</w:t>
+      </w:r>
+    </w:p>
+    <w:p>
+      <w:pPr>
+        <w:spacing w:after="0" w:line="432" w:lineRule="atLeast"/>
+        <w:rPr>
+          <w:rFonts w:ascii="Segoe UI" w:eastAsia="Times New Roman" w:hAnsi="Segoe UI" w:cs="Segoe UI"/>
+          <w:color w:val="323642"/>
+          <w:sz w:val="24"/>
+          <w:szCs w:val="24"/>
+          <w:lang w:eastAsia="en-GB"/>
+        </w:rPr>
+      </w:pPr>
+      <w:r>
+        <w:rPr>
+          <w:rFonts w:ascii="Segoe UI" w:eastAsia="Times New Roman" w:hAnsi="Segoe UI" w:cs="Segoe UI"/>
+          <w:color w:val="323642"/>
+          <w:sz w:val="24"/>
+          <w:szCs w:val="24"/>
+          <w:lang w:eastAsia="en-GB"/>
+        </w:rPr>
+        <w:lastRenderedPageBreak/>
+        <w:t>What's fixed?</w:t>
+      </w:r>
+    </w:p>
+    <w:p>
+      <w:pPr>
+        <w:spacing w:after="300" w:line="432" w:lineRule="atLeast"/>
+        <w:rPr>
+          <w:rFonts w:ascii="Segoe UI" w:eastAsia="Times New Roman" w:hAnsi="Segoe UI" w:cs="Segoe UI"/>
+          <w:color w:val="8994A3"/>
+          <w:sz w:val="24"/>
+          <w:szCs w:val="24"/>
+          <w:lang w:eastAsia="en-GB"/>
+        </w:rPr>
+      </w:pPr>
+      <w:r>
+        <w:rPr>
+          <w:rFonts w:ascii="Segoe UI" w:eastAsia="Times New Roman" w:hAnsi="Segoe UI" w:cs="Segoe UI"/>
+          <w:color w:val="8994A3"/>
+          <w:sz w:val="24"/>
+          <w:szCs w:val="24"/>
+          <w:lang w:eastAsia="en-GB"/>
+        </w:rPr>
+        <w:t xml:space="preserve">These issues were fixed in </w:t>
+      </w:r>
+      <w:r>
+        <w:rPr>
+          <w:rFonts w:ascii="Segoe UI" w:eastAsia="Times New Roman" w:hAnsi="Segoe UI" w:cs="Segoe UI"/>
+          <w:color w:val="8994A3"/>
+          <w:sz w:val="24"/>
+          <w:szCs w:val="24"/>
+          <w:lang w:eastAsia="en-GB"/>
+        </w:rPr>
+        <w:t>v102.13</w:t>
+      </w:r>
+      <w:r>
+        <w:rPr>
+          <w:rFonts w:ascii="Segoe UI" w:eastAsia="Times New Roman" w:hAnsi="Segoe UI" w:cs="Segoe UI"/>
+          <w:color w:val="8994A3"/>
+          <w:sz w:val="24"/>
+          <w:szCs w:val="24"/>
+          <w:lang w:eastAsia="en-GB"/>
+        </w:rPr>
+        <w:t>.0.2</w:t>
+      </w:r>
+      <w:r>
+        <w:rPr>
+          <w:rFonts w:ascii="Segoe UI" w:eastAsia="Times New Roman" w:hAnsi="Segoe UI" w:cs="Segoe UI"/>
+          <w:color w:val="8994A3"/>
+          <w:sz w:val="24"/>
+          <w:szCs w:val="24"/>
+          <w:lang w:eastAsia="en-GB"/>
+        </w:rPr>
+        <w:t>:</w:t>
+      </w:r>
+    </w:p>
+    <w:p>
+      <w:pPr>
+        <w:numPr>
+          <w:ilvl w:val="0"/>
+          <w:numId w:val="17"/>
+        </w:numPr>
+        <w:spacing w:before="100" w:beforeAutospacing="1" w:after="0" w:afterAutospacing="1" w:line="360" w:lineRule="atLeast"/>
+        <w:rPr>
+          <w:rFonts w:ascii="Segoe UI" w:eastAsia="Times New Roman" w:hAnsi="Segoe UI" w:cs="Segoe UI"/>
+          <w:color w:val="8994A3"/>
+          <w:sz w:val="24"/>
+          <w:szCs w:val="24"/>
+          <w:lang w:eastAsia="en-GB"/>
+        </w:rPr>
+      </w:pPr>
+      <w:r>
+        <w:rPr>
+          <w:rFonts w:ascii="Segoe UI" w:eastAsia="Times New Roman" w:hAnsi="Segoe UI" w:cs="Segoe UI"/>
+          <w:b/>
+          <w:bCs/>
+          <w:color w:val="323642"/>
+          <w:sz w:val="24"/>
+          <w:szCs w:val="24"/>
+          <w:lang w:eastAsia="en-GB"/>
+        </w:rPr>
+        <w:t>Hanging on devices with CC 7.5</w:t>
       </w:r>
       <w:r>
         <w:rPr>
@@ -784,27 +1357,7 @@
           <w:szCs w:val="24"/>
           <w:lang w:eastAsia="en-GB"/>
         </w:rPr>
-        <w:t xml:space="preserve">Application was built with latest CUDA SDK v100.2 adding support for latest NVIDIA devices with </w:t>
-      </w:r>
-      <w:r>
-        <w:rPr>
-          <w:rFonts w:ascii="Segoe UI" w:eastAsia="Times New Roman" w:hAnsi="Segoe UI" w:cs="Segoe UI"/>
-          <w:color w:val="8994A3"/>
-          <w:sz w:val="24"/>
-          <w:szCs w:val="24"/>
-          <w:lang w:eastAsia="en-GB"/>
-        </w:rPr>
-        <w:t>Compute Capabilities</w:t>
-      </w:r>
-      <w:r>
-        <w:rPr>
-          <w:rFonts w:ascii="Segoe UI" w:eastAsia="Times New Roman" w:hAnsi="Segoe UI" w:cs="Segoe UI"/>
-          <w:color w:val="8994A3"/>
-          <w:sz w:val="24"/>
-          <w:szCs w:val="24"/>
-          <w:lang w:eastAsia="en-GB"/>
-        </w:rPr>
-        <w:t xml:space="preserve"> (CC).</w:t>
+        <w:t>Fixed issue with</w:t>
       </w:r>
       <w:r>
         <w:rPr>
@@ -824,114 +1377,69 @@
           <w:szCs w:val="24"/>
           <w:lang w:eastAsia="en-GB"/>
         </w:rPr>
-        <w:t>This build supports CC</w:t>
-      </w:r>
-      <w:r>
-        <w:rPr>
-          <w:rFonts w:ascii="Segoe UI" w:eastAsia="Times New Roman" w:hAnsi="Segoe UI" w:cs="Segoe UI"/>
-          <w:color w:val="8994A3"/>
-          <w:sz w:val="24"/>
-          <w:szCs w:val="24"/>
-          <w:lang w:eastAsia="en-GB"/>
-        </w:rPr>
-        <w:t xml:space="preserve"> </w:t>
-      </w:r>
-      <w:r>
-        <w:rPr>
-          <w:rFonts w:ascii="Segoe UI" w:eastAsia="Times New Roman" w:hAnsi="Segoe UI" w:cs="Segoe UI"/>
-          <w:color w:val="8994A3"/>
-          <w:sz w:val="24"/>
-          <w:szCs w:val="24"/>
-          <w:lang w:eastAsia="en-GB"/>
-        </w:rPr>
-        <w:t xml:space="preserve">3.0, 3.5, 3.7, 5.0, 5.2, </w:t>
-      </w:r>
-      <w:r>
-        <w:rPr>
-          <w:rFonts w:ascii="Segoe UI" w:eastAsia="Times New Roman" w:hAnsi="Segoe UI" w:cs="Segoe UI"/>
-          <w:color w:val="8994A3"/>
-          <w:sz w:val="24"/>
-          <w:szCs w:val="24"/>
-          <w:lang w:eastAsia="en-GB"/>
-        </w:rPr>
-        <w:t>6.0, 6.1, 7.0,</w:t>
-      </w:r>
-      <w:r>
-        <w:rPr>
-          <w:rFonts w:ascii="Segoe UI" w:eastAsia="Times New Roman" w:hAnsi="Segoe UI" w:cs="Segoe UI"/>
-          <w:color w:val="8994A3"/>
-          <w:sz w:val="24"/>
-          <w:szCs w:val="24"/>
-          <w:lang w:eastAsia="en-GB"/>
-        </w:rPr>
-        <w:t xml:space="preserve"> &amp; 7.5 </w:t>
-      </w:r>
-      <w:r>
-        <w:rPr>
-          <w:rFonts w:ascii="Segoe UI" w:eastAsia="Times New Roman" w:hAnsi="Segoe UI" w:cs="Segoe UI"/>
-          <w:color w:val="8994A3"/>
-          <w:sz w:val="24"/>
-          <w:szCs w:val="24"/>
-          <w:lang w:eastAsia="en-GB"/>
-        </w:rPr>
-        <w:t xml:space="preserve">from </w:t>
-      </w:r>
-      <w:r>
-        <w:rPr>
-          <w:rStyle w:val="Hyperlink"/>
-          <w:rFonts w:ascii="Segoe UI" w:eastAsia="Times New Roman" w:hAnsi="Segoe UI" w:cs="Segoe UI"/>
-          <w:color w:val="808080" w:themeColor="background1" w:themeShade="80"/>
-          <w:sz w:val="24"/>
-          <w:szCs w:val="24"/>
-          <w:u w:val="none"/>
-          <w:lang w:eastAsia="en-GB"/>
-        </w:rPr>
-        <w:t>Kepler, Maxwell, Pascal,</w:t>
-      </w:r>
-      <w:r>
-        <w:rPr>
-          <w:rStyle w:val="Hyperlink"/>
-          <w:rFonts w:ascii="Segoe UI" w:eastAsia="Times New Roman" w:hAnsi="Segoe UI" w:cs="Segoe UI"/>
-          <w:color w:val="808080" w:themeColor="background1" w:themeShade="80"/>
-          <w:sz w:val="24"/>
-          <w:szCs w:val="24"/>
-          <w:u w:val="none"/>
-          <w:lang w:eastAsia="en-GB"/>
-        </w:rPr>
-        <w:t xml:space="preserve"> Volta &amp; Turing</w:t>
-      </w:r>
-      <w:r>
-        <w:rPr>
-          <w:rStyle w:val="Hyperlink"/>
-          <w:rFonts w:ascii="Segoe UI" w:eastAsia="Times New Roman" w:hAnsi="Segoe UI" w:cs="Segoe UI"/>
-          <w:color w:val="000000" w:themeColor="text1"/>
-          <w:sz w:val="24"/>
-          <w:szCs w:val="24"/>
-          <w:u w:val="none"/>
-          <w:vertAlign w:val="superscript"/>
-          <w:lang w:eastAsia="en-GB"/>
-        </w:rPr>
-        <w:t>(1)</w:t>
-      </w:r>
-      <w:r>
-        <w:rPr>
-          <w:rFonts w:ascii="Segoe UI" w:eastAsia="Times New Roman" w:hAnsi="Segoe UI" w:cs="Segoe UI"/>
-          <w:color w:val="8994A3"/>
-          <w:sz w:val="24"/>
-          <w:szCs w:val="24"/>
-          <w:lang w:eastAsia="en-GB"/>
-        </w:rPr>
-        <w:t xml:space="preserve"> architectures</w:t>
-      </w:r>
-      <w:r>
-        <w:rPr>
-          <w:rFonts w:ascii="Segoe UI" w:eastAsia="Times New Roman" w:hAnsi="Segoe UI" w:cs="Segoe UI"/>
-          <w:color w:val="8994A3"/>
-          <w:sz w:val="24"/>
-          <w:szCs w:val="24"/>
-          <w:lang w:eastAsia="en-GB"/>
-        </w:rPr>
-        <w:t xml:space="preserve"> and their GeForce, </w:t>
+        <w:t>hanging of the whole application on random tasks</w:t>
+      </w:r>
+      <w:r>
+        <w:rPr>
+          <w:rFonts w:ascii="Segoe UI" w:eastAsia="Times New Roman" w:hAnsi="Segoe UI" w:cs="Segoe UI"/>
+          <w:color w:val="8994A3"/>
+          <w:sz w:val="24"/>
+          <w:szCs w:val="24"/>
+          <w:lang w:eastAsia="en-GB"/>
+        </w:rPr>
+        <w:t>.</w:t>
+      </w:r>
+      <w:r>
+        <w:rPr>
+          <w:rFonts w:ascii="Segoe UI" w:eastAsia="Times New Roman" w:hAnsi="Segoe UI" w:cs="Segoe UI"/>
+          <w:color w:val="8994A3"/>
+          <w:sz w:val="24"/>
+          <w:szCs w:val="24"/>
+          <w:lang w:eastAsia="en-GB"/>
+        </w:rPr>
+        <w:t xml:space="preserve"> There was a misaligned synchronisation of code inside the functions </w:t>
+      </w:r>
+      <w:r>
+        <w:rPr>
+          <w:rFonts w:ascii="Segoe UI" w:eastAsia="Times New Roman" w:hAnsi="Segoe UI" w:cs="Segoe UI"/>
+          <w:i/>
+          <w:color w:val="8994A3"/>
+          <w:sz w:val="24"/>
+          <w:szCs w:val="24"/>
+          <w:lang w:eastAsia="en-GB"/>
+        </w:rPr>
+        <w:t>mrqmin.cu</w:t>
+      </w:r>
+      <w:r>
+        <w:rPr>
+          <w:rFonts w:ascii="Segoe UI" w:eastAsia="Times New Roman" w:hAnsi="Segoe UI" w:cs="Segoe UI"/>
+          <w:color w:val="8994A3"/>
+          <w:sz w:val="24"/>
+          <w:szCs w:val="24"/>
+          <w:lang w:eastAsia="en-GB"/>
+        </w:rPr>
+        <w:t xml:space="preserve"> and </w:t>
+      </w:r>
+      <w:r>
+        <w:rPr>
+          <w:rFonts w:ascii="Segoe UI" w:eastAsia="Times New Roman" w:hAnsi="Segoe UI" w:cs="Segoe UI"/>
+          <w:i/>
+          <w:color w:val="8994A3"/>
+          <w:sz w:val="24"/>
+          <w:szCs w:val="24"/>
+          <w:lang w:eastAsia="en-GB"/>
+        </w:rPr>
+        <w:t>gauss_errc.cu</w:t>
+      </w:r>
+      <w:r>
+        <w:rPr>
+          <w:rFonts w:ascii="Segoe UI" w:eastAsia="Times New Roman" w:hAnsi="Segoe UI" w:cs="Segoe UI"/>
+          <w:color w:val="8994A3"/>
+          <w:sz w:val="24"/>
+          <w:szCs w:val="24"/>
+          <w:lang w:eastAsia="en-GB"/>
+        </w:rPr>
+        <w:t xml:space="preserve"> that has been executed at </w:t>
       </w:r>
       <w:proofErr w:type="spellStart"/>
       <w:r>
@@ -942,7 +1450,7 @@
           <w:szCs w:val="24"/>
           <w:lang w:eastAsia="en-GB"/>
         </w:rPr>
-        <w:t>Quadro</w:t>
+        <w:t>threadIdx.x</w:t>
       </w:r>
       <w:proofErr w:type="spellEnd"/>
       <w:r>
@@ -953,225 +1461,194 @@
           <w:szCs w:val="24"/>
           <w:lang w:eastAsia="en-GB"/>
         </w:rPr>
-        <w:t>, NVS and Tesla series,</w:t>
-      </w:r>
-      <w:bookmarkStart w:id="0" w:name="_GoBack"/>
-      <w:bookmarkEnd w:id="0"/>
-      <w:r>
-        <w:rPr>
-          <w:rFonts w:ascii="Segoe UI" w:eastAsia="Times New Roman" w:hAnsi="Segoe UI" w:cs="Segoe UI"/>
-          <w:color w:val="8994A3"/>
-          <w:sz w:val="24"/>
-          <w:szCs w:val="24"/>
-          <w:lang w:eastAsia="en-GB"/>
-        </w:rPr>
-        <w:t xml:space="preserve"> </w:t>
-      </w:r>
-      <w:r>
-        <w:rPr>
-          <w:rFonts w:ascii="Segoe UI" w:eastAsia="Times New Roman" w:hAnsi="Segoe UI" w:cs="Segoe UI"/>
-          <w:color w:val="8994A3"/>
-          <w:sz w:val="24"/>
-          <w:szCs w:val="24"/>
-          <w:lang w:eastAsia="en-GB"/>
-        </w:rPr>
-        <w:t>but</w:t>
-      </w:r>
-      <w:r>
-        <w:rPr>
-          <w:rFonts w:ascii="Segoe UI" w:eastAsia="Times New Roman" w:hAnsi="Segoe UI" w:cs="Segoe UI"/>
-          <w:color w:val="8994A3"/>
-          <w:sz w:val="24"/>
-          <w:szCs w:val="24"/>
-          <w:lang w:eastAsia="en-GB"/>
-        </w:rPr>
-        <w:t xml:space="preserve"> does </w:t>
-      </w:r>
-      <w:r>
+        <w:t xml:space="preserve"> = 0 only which was leading to infinite loop of the calling kernel </w:t>
+      </w:r>
+      <w:r>
+        <w:rPr>
+          <w:rFonts w:ascii="Segoe UI" w:eastAsia="Times New Roman" w:hAnsi="Segoe UI" w:cs="Segoe UI"/>
+          <w:i/>
+          <w:color w:val="8994A3"/>
+          <w:sz w:val="24"/>
+          <w:szCs w:val="24"/>
+          <w:lang w:eastAsia="en-GB"/>
+        </w:rPr>
+        <w:t>CUDACalculateIter1_mrqmin1_</w:t>
+      </w:r>
+      <w:proofErr w:type="gramStart"/>
+      <w:r>
+        <w:rPr>
+          <w:rFonts w:ascii="Segoe UI" w:eastAsia="Times New Roman" w:hAnsi="Segoe UI" w:cs="Segoe UI"/>
+          <w:i/>
+          <w:color w:val="8994A3"/>
+          <w:sz w:val="24"/>
+          <w:szCs w:val="24"/>
+          <w:lang w:eastAsia="en-GB"/>
+        </w:rPr>
+        <w:t>end</w:t>
+      </w:r>
+      <w:r>
+        <w:rPr>
+          <w:rFonts w:ascii="Segoe UI" w:eastAsia="Times New Roman" w:hAnsi="Segoe UI" w:cs="Segoe UI"/>
+          <w:i/>
+          <w:color w:val="8994A3"/>
+          <w:sz w:val="24"/>
+          <w:szCs w:val="24"/>
+          <w:lang w:eastAsia="en-GB"/>
+        </w:rPr>
+        <w:t>(</w:t>
+      </w:r>
+      <w:proofErr w:type="gramEnd"/>
+      <w:r>
+        <w:rPr>
+          <w:rFonts w:ascii="Segoe UI" w:eastAsia="Times New Roman" w:hAnsi="Segoe UI" w:cs="Segoe UI"/>
+          <w:i/>
+          <w:color w:val="8994A3"/>
+          <w:sz w:val="24"/>
+          <w:szCs w:val="24"/>
+          <w:lang w:eastAsia="en-GB"/>
+        </w:rPr>
+        <w:t>).</w:t>
+      </w:r>
+    </w:p>
+    <w:p>
+      <w:pPr>
+        <w:spacing w:before="100" w:beforeAutospacing="1" w:after="0" w:afterAutospacing="1" w:line="360" w:lineRule="atLeast"/>
+        <w:ind w:left="720"/>
+        <w:rPr>
+          <w:rFonts w:ascii="Segoe UI" w:eastAsia="Times New Roman" w:hAnsi="Segoe UI" w:cs="Segoe UI"/>
+          <w:color w:val="8994A3"/>
+          <w:sz w:val="24"/>
+          <w:szCs w:val="24"/>
+          <w:lang w:eastAsia="en-GB"/>
+        </w:rPr>
+      </w:pPr>
+    </w:p>
+    <w:p>
+      <w:pPr>
+        <w:spacing w:after="0" w:line="432" w:lineRule="atLeast"/>
         <w:rPr>
           <w:rFonts w:ascii="Segoe UI" w:eastAsia="Times New Roman" w:hAnsi="Segoe UI" w:cs="Segoe UI"/>
           <w:b/>
-          <w:color w:val="8994A3"/>
-          <w:sz w:val="24"/>
-          <w:szCs w:val="24"/>
-          <w:lang w:eastAsia="en-GB"/>
-        </w:rPr>
-        <w:t>NOT</w:t>
-      </w:r>
-      <w:r>
-        <w:rPr>
-          <w:rFonts w:ascii="Segoe UI" w:eastAsia="Times New Roman" w:hAnsi="Segoe UI" w:cs="Segoe UI"/>
-          <w:color w:val="8994A3"/>
-          <w:sz w:val="24"/>
-          <w:szCs w:val="24"/>
-          <w:lang w:eastAsia="en-GB"/>
-        </w:rPr>
-        <w:t xml:space="preserve"> supports</w:t>
-      </w:r>
-      <w:r>
-        <w:rPr>
-          <w:rFonts w:ascii="Segoe UI" w:eastAsia="Times New Roman" w:hAnsi="Segoe UI" w:cs="Segoe UI"/>
-          <w:color w:val="8994A3"/>
-          <w:sz w:val="24"/>
-          <w:szCs w:val="24"/>
-          <w:lang w:eastAsia="en-GB"/>
-        </w:rPr>
-        <w:t xml:space="preserve"> </w:t>
-      </w:r>
-      <w:proofErr w:type="spellStart"/>
-      <w:r>
-        <w:rPr>
-          <w:rFonts w:ascii="Segoe UI" w:eastAsia="Times New Roman" w:hAnsi="Segoe UI" w:cs="Segoe UI"/>
-          <w:color w:val="8994A3"/>
-          <w:sz w:val="24"/>
-          <w:szCs w:val="24"/>
-          <w:lang w:eastAsia="en-GB"/>
-        </w:rPr>
-        <w:t>Tegra</w:t>
-      </w:r>
-      <w:proofErr w:type="spellEnd"/>
-      <w:r>
-        <w:rPr>
-          <w:rFonts w:ascii="Segoe UI" w:eastAsia="Times New Roman" w:hAnsi="Segoe UI" w:cs="Segoe UI"/>
-          <w:color w:val="8994A3"/>
-          <w:sz w:val="24"/>
-          <w:szCs w:val="24"/>
-          <w:lang w:eastAsia="en-GB"/>
-        </w:rPr>
-        <w:t xml:space="preserve"> and Jetson </w:t>
-      </w:r>
-      <w:proofErr w:type="spellStart"/>
-      <w:r>
-        <w:rPr>
-          <w:rFonts w:ascii="Segoe UI" w:eastAsia="Times New Roman" w:hAnsi="Segoe UI" w:cs="Segoe UI"/>
-          <w:color w:val="8994A3"/>
-          <w:sz w:val="24"/>
-          <w:szCs w:val="24"/>
-          <w:lang w:eastAsia="en-GB"/>
-        </w:rPr>
-        <w:t>SoC</w:t>
-      </w:r>
-      <w:proofErr w:type="spellEnd"/>
-      <w:r>
-        <w:rPr>
-          <w:rFonts w:ascii="Segoe UI" w:eastAsia="Times New Roman" w:hAnsi="Segoe UI" w:cs="Segoe UI"/>
-          <w:color w:val="8994A3"/>
-          <w:sz w:val="24"/>
-          <w:szCs w:val="24"/>
-          <w:lang w:eastAsia="en-GB"/>
-        </w:rPr>
-        <w:t xml:space="preserve"> </w:t>
-      </w:r>
-      <w:r>
-        <w:rPr>
-          <w:rFonts w:ascii="Segoe UI" w:eastAsia="Times New Roman" w:hAnsi="Segoe UI" w:cs="Segoe UI"/>
-          <w:color w:val="8994A3"/>
-          <w:sz w:val="24"/>
-          <w:szCs w:val="24"/>
-          <w:lang w:eastAsia="en-GB"/>
-        </w:rPr>
-        <w:t xml:space="preserve">Series </w:t>
-      </w:r>
-      <w:r>
-        <w:rPr>
-          <w:rFonts w:ascii="Segoe UI" w:eastAsia="Times New Roman" w:hAnsi="Segoe UI" w:cs="Segoe UI"/>
-          <w:color w:val="8994A3"/>
-          <w:sz w:val="24"/>
-          <w:szCs w:val="24"/>
-          <w:lang w:eastAsia="en-GB"/>
-        </w:rPr>
-        <w:t xml:space="preserve">devices </w:t>
-      </w:r>
-      <w:r>
-        <w:rPr>
-          <w:rFonts w:ascii="Segoe UI" w:eastAsia="Times New Roman" w:hAnsi="Segoe UI" w:cs="Segoe UI"/>
-          <w:color w:val="8994A3"/>
-          <w:sz w:val="24"/>
-          <w:szCs w:val="24"/>
-          <w:lang w:eastAsia="en-GB"/>
-        </w:rPr>
-        <w:t>(</w:t>
-      </w:r>
-      <w:r>
-        <w:rPr>
-          <w:rFonts w:ascii="Segoe UI" w:eastAsia="Times New Roman" w:hAnsi="Segoe UI" w:cs="Segoe UI"/>
-          <w:color w:val="8994A3"/>
-          <w:sz w:val="24"/>
-          <w:szCs w:val="24"/>
-          <w:lang w:eastAsia="en-GB"/>
-        </w:rPr>
-        <w:t>CC</w:t>
-      </w:r>
-      <w:r>
-        <w:rPr>
-          <w:rFonts w:ascii="Segoe UI" w:eastAsia="Times New Roman" w:hAnsi="Segoe UI" w:cs="Segoe UI"/>
-          <w:color w:val="8994A3"/>
-          <w:sz w:val="24"/>
-          <w:szCs w:val="24"/>
-          <w:lang w:eastAsia="en-GB"/>
-        </w:rPr>
-        <w:t xml:space="preserve"> 3.2, 5.3,</w:t>
-      </w:r>
-      <w:r>
-        <w:rPr>
-          <w:rFonts w:ascii="Segoe UI" w:eastAsia="Times New Roman" w:hAnsi="Segoe UI" w:cs="Segoe UI"/>
-          <w:color w:val="8994A3"/>
-          <w:sz w:val="24"/>
-          <w:szCs w:val="24"/>
-          <w:lang w:eastAsia="en-GB"/>
-        </w:rPr>
-        <w:t xml:space="preserve"> 6.2 &amp; 7.2)</w:t>
-      </w:r>
-      <w:r>
-        <w:rPr>
-          <w:rFonts w:ascii="Segoe UI" w:eastAsia="Times New Roman" w:hAnsi="Segoe UI" w:cs="Segoe UI"/>
-          <w:color w:val="000000" w:themeColor="text1"/>
-          <w:sz w:val="24"/>
-          <w:szCs w:val="24"/>
-          <w:vertAlign w:val="superscript"/>
-          <w:lang w:eastAsia="en-GB"/>
-        </w:rPr>
-        <w:t>(2,3)</w:t>
-      </w:r>
-      <w:r>
-        <w:rPr>
-          <w:rFonts w:ascii="Segoe UI" w:eastAsia="Times New Roman" w:hAnsi="Segoe UI" w:cs="Segoe UI"/>
-          <w:color w:val="8994A3"/>
-          <w:sz w:val="24"/>
-          <w:szCs w:val="24"/>
-          <w:lang w:eastAsia="en-GB"/>
-        </w:rPr>
-        <w:t xml:space="preserve"> which are not </w:t>
-      </w:r>
-      <w:r>
-        <w:rPr>
-          <w:rFonts w:ascii="Segoe UI" w:eastAsia="Times New Roman" w:hAnsi="Segoe UI" w:cs="Segoe UI"/>
-          <w:color w:val="8994A3"/>
-          <w:sz w:val="24"/>
-          <w:szCs w:val="24"/>
-          <w:lang w:eastAsia="en-GB"/>
-        </w:rPr>
-        <w:t xml:space="preserve">subject </w:t>
-      </w:r>
-      <w:r>
-        <w:rPr>
-          <w:rFonts w:ascii="Segoe UI" w:eastAsia="Times New Roman" w:hAnsi="Segoe UI" w:cs="Segoe UI"/>
-          <w:color w:val="8994A3"/>
-          <w:sz w:val="24"/>
-          <w:szCs w:val="24"/>
-          <w:lang w:eastAsia="en-GB"/>
-        </w:rPr>
-        <w:t>of interest for this project</w:t>
-      </w:r>
-      <w:r>
-        <w:rPr>
-          <w:rFonts w:ascii="Segoe UI" w:eastAsia="Times New Roman" w:hAnsi="Segoe UI" w:cs="Segoe UI"/>
-          <w:color w:val="8994A3"/>
-          <w:sz w:val="24"/>
-          <w:szCs w:val="24"/>
-          <w:lang w:eastAsia="en-GB"/>
-        </w:rPr>
-        <w:t>.</w:t>
+          <w:bCs/>
+          <w:color w:val="323642"/>
+          <w:sz w:val="24"/>
+          <w:szCs w:val="24"/>
+          <w:u w:val="single"/>
+          <w:lang w:eastAsia="en-GB"/>
+        </w:rPr>
+      </w:pPr>
+      <w:r>
+        <w:rPr>
+          <w:rFonts w:ascii="Segoe UI" w:eastAsia="Times New Roman" w:hAnsi="Segoe UI" w:cs="Segoe UI"/>
+          <w:b/>
+          <w:bCs/>
+          <w:color w:val="323642"/>
+          <w:sz w:val="24"/>
+          <w:szCs w:val="24"/>
+          <w:u w:val="single"/>
+          <w:lang w:eastAsia="en-GB"/>
+        </w:rPr>
+        <w:t>v102.</w:t>
+      </w:r>
+      <w:r>
+        <w:rPr>
+          <w:rFonts w:ascii="Segoe UI" w:eastAsia="Times New Roman" w:hAnsi="Segoe UI" w:cs="Segoe UI"/>
+          <w:b/>
+          <w:bCs/>
+          <w:color w:val="323642"/>
+          <w:sz w:val="24"/>
+          <w:szCs w:val="24"/>
+          <w:u w:val="single"/>
+          <w:lang w:eastAsia="en-GB"/>
+        </w:rPr>
+        <w:t>12.0.1</w:t>
+      </w:r>
+    </w:p>
+    <w:p>
+      <w:pPr>
+        <w:spacing w:after="0" w:line="240" w:lineRule="auto"/>
+        <w:rPr>
+          <w:rFonts w:ascii="Segoe UI" w:eastAsia="Times New Roman" w:hAnsi="Segoe UI" w:cs="Segoe UI"/>
+          <w:color w:val="8994A3"/>
+          <w:sz w:val="24"/>
+          <w:szCs w:val="24"/>
+          <w:lang w:eastAsia="en-GB"/>
+        </w:rPr>
+      </w:pPr>
+      <w:r>
+        <w:rPr>
+          <w:rFonts w:ascii="Segoe UI" w:eastAsia="Times New Roman" w:hAnsi="Segoe UI" w:cs="Segoe UI"/>
+          <w:color w:val="8994A3"/>
+          <w:sz w:val="24"/>
+          <w:szCs w:val="24"/>
+          <w:bdr w:val="none" w:sz="0" w:space="0" w:color="auto" w:frame="1"/>
+          <w:lang w:eastAsia="en-GB"/>
+        </w:rPr>
+        <w:t>Toggle Section</w:t>
+      </w:r>
+    </w:p>
+    <w:p>
+      <w:pPr>
+        <w:spacing w:after="0" w:line="432" w:lineRule="atLeast"/>
+        <w:rPr>
+          <w:rFonts w:ascii="Segoe UI" w:eastAsia="Times New Roman" w:hAnsi="Segoe UI" w:cs="Segoe UI"/>
+          <w:color w:val="323642"/>
+          <w:sz w:val="24"/>
+          <w:szCs w:val="24"/>
+          <w:lang w:eastAsia="en-GB"/>
+        </w:rPr>
+      </w:pPr>
+      <w:r>
+        <w:rPr>
+          <w:rFonts w:ascii="Segoe UI" w:eastAsia="Times New Roman" w:hAnsi="Segoe UI" w:cs="Segoe UI"/>
+          <w:color w:val="323642"/>
+          <w:sz w:val="24"/>
+          <w:szCs w:val="24"/>
+          <w:lang w:eastAsia="en-GB"/>
+        </w:rPr>
+        <w:t>What's improved?</w:t>
+      </w:r>
+    </w:p>
+    <w:p>
+      <w:pPr>
+        <w:spacing w:after="300" w:line="432" w:lineRule="atLeast"/>
+        <w:rPr>
+          <w:rFonts w:ascii="Segoe UI" w:eastAsia="Times New Roman" w:hAnsi="Segoe UI" w:cs="Segoe UI"/>
+          <w:color w:val="8994A3"/>
+          <w:sz w:val="24"/>
+          <w:szCs w:val="24"/>
+          <w:lang w:eastAsia="en-GB"/>
+        </w:rPr>
+      </w:pPr>
+      <w:r>
+        <w:rPr>
+          <w:rFonts w:ascii="Segoe UI" w:eastAsia="Times New Roman" w:hAnsi="Segoe UI" w:cs="Segoe UI"/>
+          <w:color w:val="8994A3"/>
+          <w:sz w:val="24"/>
+          <w:szCs w:val="24"/>
+          <w:lang w:eastAsia="en-GB"/>
+        </w:rPr>
+        <w:t>These improveme</w:t>
+      </w:r>
+      <w:r>
+        <w:rPr>
+          <w:rFonts w:ascii="Segoe UI" w:eastAsia="Times New Roman" w:hAnsi="Segoe UI" w:cs="Segoe UI"/>
+          <w:color w:val="8994A3"/>
+          <w:sz w:val="24"/>
+          <w:szCs w:val="24"/>
+          <w:lang w:eastAsia="en-GB"/>
+        </w:rPr>
+        <w:t>nts were released in v102.12.0.1</w:t>
+      </w:r>
+      <w:r>
+        <w:rPr>
+          <w:rFonts w:ascii="Segoe UI" w:eastAsia="Times New Roman" w:hAnsi="Segoe UI" w:cs="Segoe UI"/>
+          <w:color w:val="8994A3"/>
+          <w:sz w:val="24"/>
+          <w:szCs w:val="24"/>
+          <w:lang w:eastAsia="en-GB"/>
+        </w:rPr>
+        <w:t>:</w:t>
       </w:r>
     </w:p>
     <w:p>
@@ -1200,17 +1677,226 @@
           <w:szCs w:val="24"/>
           <w:lang w:eastAsia="en-GB"/>
         </w:rPr>
-        <w:t>Max User Registers</w:t>
-      </w:r>
-      <w:r>
-        <w:rPr>
-          <w:rFonts w:ascii="Segoe UI" w:eastAsia="Times New Roman" w:hAnsi="Segoe UI" w:cs="Segoe UI"/>
-          <w:color w:val="8994A3"/>
-          <w:sz w:val="24"/>
-          <w:szCs w:val="24"/>
-          <w:lang w:eastAsia="en-GB"/>
-        </w:rPr>
-        <w:t xml:space="preserve">: The value of </w:t>
+        <w:t>Added support for latest CC</w:t>
+      </w:r>
+      <w:r>
+        <w:rPr>
+          <w:rFonts w:ascii="Segoe UI" w:eastAsia="Times New Roman" w:hAnsi="Segoe UI" w:cs="Segoe UI"/>
+          <w:color w:val="8994A3"/>
+          <w:sz w:val="24"/>
+          <w:szCs w:val="24"/>
+          <w:lang w:eastAsia="en-GB"/>
+        </w:rPr>
+        <w:t xml:space="preserve">: </w:t>
+      </w:r>
+      <w:r>
+        <w:rPr>
+          <w:rFonts w:ascii="Segoe UI" w:eastAsia="Times New Roman" w:hAnsi="Segoe UI" w:cs="Segoe UI"/>
+          <w:color w:val="8994A3"/>
+          <w:sz w:val="24"/>
+          <w:szCs w:val="24"/>
+          <w:lang w:eastAsia="en-GB"/>
+        </w:rPr>
+        <w:t xml:space="preserve">Application was built with latest CUDA SDK v100.2 adding support for latest NVIDIA devices with </w:t>
+      </w:r>
+      <w:r>
+        <w:rPr>
+          <w:rFonts w:ascii="Segoe UI" w:eastAsia="Times New Roman" w:hAnsi="Segoe UI" w:cs="Segoe UI"/>
+          <w:color w:val="8994A3"/>
+          <w:sz w:val="24"/>
+          <w:szCs w:val="24"/>
+          <w:lang w:eastAsia="en-GB"/>
+        </w:rPr>
+        <w:t>Compute Capabilities</w:t>
+      </w:r>
+      <w:r>
+        <w:rPr>
+          <w:rFonts w:ascii="Segoe UI" w:eastAsia="Times New Roman" w:hAnsi="Segoe UI" w:cs="Segoe UI"/>
+          <w:color w:val="8994A3"/>
+          <w:sz w:val="24"/>
+          <w:szCs w:val="24"/>
+          <w:lang w:eastAsia="en-GB"/>
+        </w:rPr>
+        <w:t xml:space="preserve"> (CC).</w:t>
+      </w:r>
+      <w:r>
+        <w:rPr>
+          <w:rFonts w:ascii="Segoe UI" w:eastAsia="Times New Roman" w:hAnsi="Segoe UI" w:cs="Segoe UI"/>
+          <w:color w:val="8994A3"/>
+          <w:sz w:val="24"/>
+          <w:szCs w:val="24"/>
+          <w:lang w:eastAsia="en-GB"/>
+        </w:rPr>
+        <w:t xml:space="preserve"> </w:t>
+      </w:r>
+      <w:r>
+        <w:rPr>
+          <w:rFonts w:ascii="Segoe UI" w:eastAsia="Times New Roman" w:hAnsi="Segoe UI" w:cs="Segoe UI"/>
+          <w:color w:val="8994A3"/>
+          <w:sz w:val="24"/>
+          <w:szCs w:val="24"/>
+          <w:lang w:eastAsia="en-GB"/>
+        </w:rPr>
+        <w:t>This build supports CC</w:t>
+      </w:r>
+      <w:r>
+        <w:rPr>
+          <w:rFonts w:ascii="Segoe UI" w:eastAsia="Times New Roman" w:hAnsi="Segoe UI" w:cs="Segoe UI"/>
+          <w:color w:val="8994A3"/>
+          <w:sz w:val="24"/>
+          <w:szCs w:val="24"/>
+          <w:lang w:eastAsia="en-GB"/>
+        </w:rPr>
+        <w:t xml:space="preserve"> </w:t>
+      </w:r>
+      <w:r>
+        <w:rPr>
+          <w:rFonts w:ascii="Segoe UI" w:eastAsia="Times New Roman" w:hAnsi="Segoe UI" w:cs="Segoe UI"/>
+          <w:color w:val="8994A3"/>
+          <w:sz w:val="24"/>
+          <w:szCs w:val="24"/>
+          <w:lang w:eastAsia="en-GB"/>
+        </w:rPr>
+        <w:t xml:space="preserve">3.0, 3.5, 3.7, 5.0, 5.2, </w:t>
+      </w:r>
+      <w:r>
+        <w:rPr>
+          <w:rFonts w:ascii="Segoe UI" w:eastAsia="Times New Roman" w:hAnsi="Segoe UI" w:cs="Segoe UI"/>
+          <w:color w:val="8994A3"/>
+          <w:sz w:val="24"/>
+          <w:szCs w:val="24"/>
+          <w:lang w:eastAsia="en-GB"/>
+        </w:rPr>
+        <w:t>6.0, 6.1, 7.0,</w:t>
+      </w:r>
+      <w:r>
+        <w:rPr>
+          <w:rFonts w:ascii="Segoe UI" w:eastAsia="Times New Roman" w:hAnsi="Segoe UI" w:cs="Segoe UI"/>
+          <w:color w:val="8994A3"/>
+          <w:sz w:val="24"/>
+          <w:szCs w:val="24"/>
+          <w:lang w:eastAsia="en-GB"/>
+        </w:rPr>
+        <w:t xml:space="preserve"> &amp; 7.5 </w:t>
+      </w:r>
+      <w:r>
+        <w:rPr>
+          <w:rFonts w:ascii="Segoe UI" w:eastAsia="Times New Roman" w:hAnsi="Segoe UI" w:cs="Segoe UI"/>
+          <w:color w:val="8994A3"/>
+          <w:sz w:val="24"/>
+          <w:szCs w:val="24"/>
+          <w:lang w:eastAsia="en-GB"/>
+        </w:rPr>
+        <w:t xml:space="preserve">from </w:t>
+      </w:r>
+      <w:r>
+        <w:rPr>
+          <w:rStyle w:val="Hyperlink"/>
+          <w:rFonts w:ascii="Segoe UI" w:eastAsia="Times New Roman" w:hAnsi="Segoe UI" w:cs="Segoe UI"/>
+          <w:color w:val="808080" w:themeColor="background1" w:themeShade="80"/>
+          <w:sz w:val="24"/>
+          <w:szCs w:val="24"/>
+          <w:u w:val="none"/>
+          <w:lang w:eastAsia="en-GB"/>
+        </w:rPr>
+        <w:t>Kepler, Maxwell, Pascal,</w:t>
+      </w:r>
+      <w:r>
+        <w:rPr>
+          <w:rStyle w:val="Hyperlink"/>
+          <w:rFonts w:ascii="Segoe UI" w:eastAsia="Times New Roman" w:hAnsi="Segoe UI" w:cs="Segoe UI"/>
+          <w:color w:val="808080" w:themeColor="background1" w:themeShade="80"/>
+          <w:sz w:val="24"/>
+          <w:szCs w:val="24"/>
+          <w:u w:val="none"/>
+          <w:lang w:eastAsia="en-GB"/>
+        </w:rPr>
+        <w:t xml:space="preserve"> Volta &amp; Turing</w:t>
+      </w:r>
+      <w:r>
+        <w:rPr>
+          <w:rStyle w:val="Hyperlink"/>
+          <w:rFonts w:ascii="Segoe UI" w:eastAsia="Times New Roman" w:hAnsi="Segoe UI" w:cs="Segoe UI"/>
+          <w:color w:val="000000" w:themeColor="text1"/>
+          <w:sz w:val="24"/>
+          <w:szCs w:val="24"/>
+          <w:u w:val="none"/>
+          <w:vertAlign w:val="superscript"/>
+          <w:lang w:eastAsia="en-GB"/>
+        </w:rPr>
+        <w:t>(1)</w:t>
+      </w:r>
+      <w:r>
+        <w:rPr>
+          <w:rFonts w:ascii="Segoe UI" w:eastAsia="Times New Roman" w:hAnsi="Segoe UI" w:cs="Segoe UI"/>
+          <w:color w:val="8994A3"/>
+          <w:sz w:val="24"/>
+          <w:szCs w:val="24"/>
+          <w:lang w:eastAsia="en-GB"/>
+        </w:rPr>
+        <w:t xml:space="preserve"> architectures</w:t>
+      </w:r>
+      <w:r>
+        <w:rPr>
+          <w:rFonts w:ascii="Segoe UI" w:eastAsia="Times New Roman" w:hAnsi="Segoe UI" w:cs="Segoe UI"/>
+          <w:color w:val="8994A3"/>
+          <w:sz w:val="24"/>
+          <w:szCs w:val="24"/>
+          <w:lang w:eastAsia="en-GB"/>
+        </w:rPr>
+        <w:t xml:space="preserve"> and their GeForce, </w:t>
+      </w:r>
+      <w:proofErr w:type="spellStart"/>
+      <w:r>
+        <w:rPr>
+          <w:rFonts w:ascii="Segoe UI" w:eastAsia="Times New Roman" w:hAnsi="Segoe UI" w:cs="Segoe UI"/>
+          <w:color w:val="8994A3"/>
+          <w:sz w:val="24"/>
+          <w:szCs w:val="24"/>
+          <w:lang w:eastAsia="en-GB"/>
+        </w:rPr>
+        <w:t>Quadro</w:t>
+      </w:r>
+      <w:proofErr w:type="spellEnd"/>
+      <w:r>
+        <w:rPr>
+          <w:rFonts w:ascii="Segoe UI" w:eastAsia="Times New Roman" w:hAnsi="Segoe UI" w:cs="Segoe UI"/>
+          <w:color w:val="8994A3"/>
+          <w:sz w:val="24"/>
+          <w:szCs w:val="24"/>
+          <w:lang w:eastAsia="en-GB"/>
+        </w:rPr>
+        <w:t>, NVS and Tesla series,</w:t>
+      </w:r>
+      <w:r>
+        <w:rPr>
+          <w:rFonts w:ascii="Segoe UI" w:eastAsia="Times New Roman" w:hAnsi="Segoe UI" w:cs="Segoe UI"/>
+          <w:color w:val="8994A3"/>
+          <w:sz w:val="24"/>
+          <w:szCs w:val="24"/>
+          <w:lang w:eastAsia="en-GB"/>
+        </w:rPr>
+        <w:t xml:space="preserve"> </w:t>
+      </w:r>
+      <w:r>
+        <w:rPr>
+          <w:rFonts w:ascii="Segoe UI" w:eastAsia="Times New Roman" w:hAnsi="Segoe UI" w:cs="Segoe UI"/>
+          <w:color w:val="8994A3"/>
+          <w:sz w:val="24"/>
+          <w:szCs w:val="24"/>
+          <w:lang w:eastAsia="en-GB"/>
+        </w:rPr>
+        <w:t>but</w:t>
+      </w:r>
+      <w:r>
+        <w:rPr>
+          <w:rFonts w:ascii="Segoe UI" w:eastAsia="Times New Roman" w:hAnsi="Segoe UI" w:cs="Segoe UI"/>
+          <w:color w:val="8994A3"/>
+          <w:sz w:val="24"/>
+          <w:szCs w:val="24"/>
+          <w:lang w:eastAsia="en-GB"/>
+        </w:rPr>
+        <w:t xml:space="preserve"> does </w:t>
       </w:r>
       <w:r>
         <w:rPr>
@@ -1221,38 +1907,182 @@
           <w:szCs w:val="24"/>
           <w:lang w:eastAsia="en-GB"/>
         </w:rPr>
-        <w:t>Max Used Registers</w:t>
-      </w:r>
-      <w:r>
-        <w:rPr>
-          <w:rFonts w:ascii="Segoe UI" w:eastAsia="Times New Roman" w:hAnsi="Segoe UI" w:cs="Segoe UI"/>
-          <w:color w:val="8994A3"/>
-          <w:sz w:val="24"/>
-          <w:szCs w:val="24"/>
-          <w:lang w:eastAsia="en-GB"/>
-        </w:rPr>
-        <w:t xml:space="preserve"> is set to </w:t>
-      </w:r>
-      <w:r>
-        <w:rPr>
-          <w:rFonts w:ascii="Segoe UI" w:eastAsia="Times New Roman" w:hAnsi="Segoe UI" w:cs="Segoe UI"/>
-          <w:b/>
-          <w:color w:val="8994A3"/>
-          <w:sz w:val="24"/>
-          <w:szCs w:val="24"/>
-          <w:lang w:eastAsia="en-GB"/>
-        </w:rPr>
-        <w:t>32</w:t>
-      </w:r>
-      <w:r>
-        <w:rPr>
-          <w:rFonts w:ascii="Segoe UI" w:eastAsia="Times New Roman" w:hAnsi="Segoe UI" w:cs="Segoe UI"/>
-          <w:color w:val="8994A3"/>
-          <w:sz w:val="24"/>
-          <w:szCs w:val="24"/>
-          <w:lang w:eastAsia="en-GB"/>
-        </w:rPr>
-        <w:t xml:space="preserve">. This way we achieved 100% kernel occupancy for the most time expensive kernels. </w:t>
+        <w:t>NOT</w:t>
+      </w:r>
+      <w:r>
+        <w:rPr>
+          <w:rFonts w:ascii="Segoe UI" w:eastAsia="Times New Roman" w:hAnsi="Segoe UI" w:cs="Segoe UI"/>
+          <w:color w:val="8994A3"/>
+          <w:sz w:val="24"/>
+          <w:szCs w:val="24"/>
+          <w:lang w:eastAsia="en-GB"/>
+        </w:rPr>
+        <w:t xml:space="preserve"> supports</w:t>
+      </w:r>
+      <w:r>
+        <w:rPr>
+          <w:rFonts w:ascii="Segoe UI" w:eastAsia="Times New Roman" w:hAnsi="Segoe UI" w:cs="Segoe UI"/>
+          <w:color w:val="8994A3"/>
+          <w:sz w:val="24"/>
+          <w:szCs w:val="24"/>
+          <w:lang w:eastAsia="en-GB"/>
+        </w:rPr>
+        <w:t xml:space="preserve"> </w:t>
+      </w:r>
+      <w:proofErr w:type="spellStart"/>
+      <w:r>
+        <w:rPr>
+          <w:rFonts w:ascii="Segoe UI" w:eastAsia="Times New Roman" w:hAnsi="Segoe UI" w:cs="Segoe UI"/>
+          <w:color w:val="8994A3"/>
+          <w:sz w:val="24"/>
+          <w:szCs w:val="24"/>
+          <w:lang w:eastAsia="en-GB"/>
+        </w:rPr>
+        <w:t>Tegra</w:t>
+      </w:r>
+      <w:proofErr w:type="spellEnd"/>
+      <w:r>
+        <w:rPr>
+          <w:rFonts w:ascii="Segoe UI" w:eastAsia="Times New Roman" w:hAnsi="Segoe UI" w:cs="Segoe UI"/>
+          <w:color w:val="8994A3"/>
+          <w:sz w:val="24"/>
+          <w:szCs w:val="24"/>
+          <w:lang w:eastAsia="en-GB"/>
+        </w:rPr>
+        <w:t xml:space="preserve"> and Jetson </w:t>
+      </w:r>
+      <w:proofErr w:type="spellStart"/>
+      <w:r>
+        <w:rPr>
+          <w:rFonts w:ascii="Segoe UI" w:eastAsia="Times New Roman" w:hAnsi="Segoe UI" w:cs="Segoe UI"/>
+          <w:color w:val="8994A3"/>
+          <w:sz w:val="24"/>
+          <w:szCs w:val="24"/>
+          <w:lang w:eastAsia="en-GB"/>
+        </w:rPr>
+        <w:t>SoC</w:t>
+      </w:r>
+      <w:proofErr w:type="spellEnd"/>
+      <w:r>
+        <w:rPr>
+          <w:rFonts w:ascii="Segoe UI" w:eastAsia="Times New Roman" w:hAnsi="Segoe UI" w:cs="Segoe UI"/>
+          <w:color w:val="8994A3"/>
+          <w:sz w:val="24"/>
+          <w:szCs w:val="24"/>
+          <w:lang w:eastAsia="en-GB"/>
+        </w:rPr>
+        <w:t xml:space="preserve"> </w:t>
+      </w:r>
+      <w:r>
+        <w:rPr>
+          <w:rFonts w:ascii="Segoe UI" w:eastAsia="Times New Roman" w:hAnsi="Segoe UI" w:cs="Segoe UI"/>
+          <w:color w:val="8994A3"/>
+          <w:sz w:val="24"/>
+          <w:szCs w:val="24"/>
+          <w:lang w:eastAsia="en-GB"/>
+        </w:rPr>
+        <w:t xml:space="preserve">Series </w:t>
+      </w:r>
+      <w:r>
+        <w:rPr>
+          <w:rFonts w:ascii="Segoe UI" w:eastAsia="Times New Roman" w:hAnsi="Segoe UI" w:cs="Segoe UI"/>
+          <w:color w:val="8994A3"/>
+          <w:sz w:val="24"/>
+          <w:szCs w:val="24"/>
+          <w:lang w:eastAsia="en-GB"/>
+        </w:rPr>
+        <w:t xml:space="preserve">devices </w:t>
+      </w:r>
+      <w:r>
+        <w:rPr>
+          <w:rFonts w:ascii="Segoe UI" w:eastAsia="Times New Roman" w:hAnsi="Segoe UI" w:cs="Segoe UI"/>
+          <w:color w:val="8994A3"/>
+          <w:sz w:val="24"/>
+          <w:szCs w:val="24"/>
+          <w:lang w:eastAsia="en-GB"/>
+        </w:rPr>
+        <w:t>(</w:t>
+      </w:r>
+      <w:r>
+        <w:rPr>
+          <w:rFonts w:ascii="Segoe UI" w:eastAsia="Times New Roman" w:hAnsi="Segoe UI" w:cs="Segoe UI"/>
+          <w:color w:val="8994A3"/>
+          <w:sz w:val="24"/>
+          <w:szCs w:val="24"/>
+          <w:lang w:eastAsia="en-GB"/>
+        </w:rPr>
+        <w:t>CC</w:t>
+      </w:r>
+      <w:r>
+        <w:rPr>
+          <w:rFonts w:ascii="Segoe UI" w:eastAsia="Times New Roman" w:hAnsi="Segoe UI" w:cs="Segoe UI"/>
+          <w:color w:val="8994A3"/>
+          <w:sz w:val="24"/>
+          <w:szCs w:val="24"/>
+          <w:lang w:eastAsia="en-GB"/>
+        </w:rPr>
+        <w:t xml:space="preserve"> 3.2, 5.3,</w:t>
+      </w:r>
+      <w:r>
+        <w:rPr>
+          <w:rFonts w:ascii="Segoe UI" w:eastAsia="Times New Roman" w:hAnsi="Segoe UI" w:cs="Segoe UI"/>
+          <w:color w:val="8994A3"/>
+          <w:sz w:val="24"/>
+          <w:szCs w:val="24"/>
+          <w:lang w:eastAsia="en-GB"/>
+        </w:rPr>
+        <w:t xml:space="preserve"> 6.2 &amp; 7.2)</w:t>
+      </w:r>
+      <w:r>
+        <w:rPr>
+          <w:rFonts w:ascii="Segoe UI" w:eastAsia="Times New Roman" w:hAnsi="Segoe UI" w:cs="Segoe UI"/>
+          <w:color w:val="000000" w:themeColor="text1"/>
+          <w:sz w:val="24"/>
+          <w:szCs w:val="24"/>
+          <w:vertAlign w:val="superscript"/>
+          <w:lang w:eastAsia="en-GB"/>
+        </w:rPr>
+        <w:t>(2,3)</w:t>
+      </w:r>
+      <w:r>
+        <w:rPr>
+          <w:rFonts w:ascii="Segoe UI" w:eastAsia="Times New Roman" w:hAnsi="Segoe UI" w:cs="Segoe UI"/>
+          <w:color w:val="8994A3"/>
+          <w:sz w:val="24"/>
+          <w:szCs w:val="24"/>
+          <w:lang w:eastAsia="en-GB"/>
+        </w:rPr>
+        <w:t xml:space="preserve"> which are not </w:t>
+      </w:r>
+      <w:r>
+        <w:rPr>
+          <w:rFonts w:ascii="Segoe UI" w:eastAsia="Times New Roman" w:hAnsi="Segoe UI" w:cs="Segoe UI"/>
+          <w:color w:val="8994A3"/>
+          <w:sz w:val="24"/>
+          <w:szCs w:val="24"/>
+          <w:lang w:eastAsia="en-GB"/>
+        </w:rPr>
+        <w:t xml:space="preserve">subject </w:t>
+      </w:r>
+      <w:r>
+        <w:rPr>
+          <w:rFonts w:ascii="Segoe UI" w:eastAsia="Times New Roman" w:hAnsi="Segoe UI" w:cs="Segoe UI"/>
+          <w:color w:val="8994A3"/>
+          <w:sz w:val="24"/>
+          <w:szCs w:val="24"/>
+          <w:lang w:eastAsia="en-GB"/>
+        </w:rPr>
+        <w:t>of interest for this project</w:t>
+      </w:r>
+      <w:r>
+        <w:rPr>
+          <w:rFonts w:ascii="Segoe UI" w:eastAsia="Times New Roman" w:hAnsi="Segoe UI" w:cs="Segoe UI"/>
+          <w:color w:val="8994A3"/>
+          <w:sz w:val="24"/>
+          <w:szCs w:val="24"/>
+          <w:lang w:eastAsia="en-GB"/>
+        </w:rPr>
+        <w:t>.</w:t>
       </w:r>
     </w:p>
     <w:p>
@@ -1281,128 +2111,59 @@
           <w:szCs w:val="24"/>
           <w:lang w:eastAsia="en-GB"/>
         </w:rPr>
-        <w:lastRenderedPageBreak/>
-        <w:t>Message for unsupported CC</w:t>
-      </w:r>
-      <w:r>
-        <w:rPr>
-          <w:rFonts w:ascii="Segoe UI" w:eastAsia="Times New Roman" w:hAnsi="Segoe UI" w:cs="Segoe UI"/>
-          <w:color w:val="8994A3"/>
-          <w:sz w:val="24"/>
-          <w:szCs w:val="24"/>
-          <w:lang w:eastAsia="en-GB"/>
-        </w:rPr>
-        <w:t>:</w:t>
-      </w:r>
-      <w:r>
-        <w:rPr>
-          <w:rFonts w:ascii="Segoe UI" w:eastAsia="Times New Roman" w:hAnsi="Segoe UI" w:cs="Segoe UI"/>
-          <w:color w:val="8994A3"/>
-          <w:sz w:val="24"/>
-          <w:szCs w:val="24"/>
-          <w:lang w:eastAsia="en-GB"/>
-        </w:rPr>
-        <w:t xml:space="preserve"> New</w:t>
-      </w:r>
-      <w:r>
-        <w:rPr>
-          <w:rFonts w:ascii="Segoe UI" w:eastAsia="Times New Roman" w:hAnsi="Segoe UI" w:cs="Segoe UI"/>
-          <w:color w:val="8994A3"/>
-          <w:sz w:val="24"/>
-          <w:szCs w:val="24"/>
-          <w:lang w:eastAsia="en-GB"/>
-        </w:rPr>
-        <w:t xml:space="preserve"> error</w:t>
-      </w:r>
-      <w:r>
-        <w:rPr>
-          <w:rFonts w:ascii="Segoe UI" w:eastAsia="Times New Roman" w:hAnsi="Segoe UI" w:cs="Segoe UI"/>
-          <w:color w:val="8994A3"/>
-          <w:sz w:val="24"/>
-          <w:szCs w:val="24"/>
-          <w:lang w:eastAsia="en-GB"/>
-        </w:rPr>
-        <w:t xml:space="preserve"> message is introduce</w:t>
-      </w:r>
-      <w:r>
-        <w:rPr>
-          <w:rFonts w:ascii="Segoe UI" w:eastAsia="Times New Roman" w:hAnsi="Segoe UI" w:cs="Segoe UI"/>
-          <w:color w:val="8994A3"/>
-          <w:sz w:val="24"/>
-          <w:szCs w:val="24"/>
-          <w:lang w:eastAsia="en-GB"/>
-        </w:rPr>
-        <w:t>d</w:t>
-      </w:r>
-      <w:r>
-        <w:rPr>
-          <w:rFonts w:ascii="Segoe UI" w:eastAsia="Times New Roman" w:hAnsi="Segoe UI" w:cs="Segoe UI"/>
-          <w:color w:val="8994A3"/>
-          <w:sz w:val="24"/>
-          <w:szCs w:val="24"/>
-          <w:lang w:eastAsia="en-GB"/>
-        </w:rPr>
-        <w:t xml:space="preserve"> which</w:t>
-      </w:r>
-      <w:r>
-        <w:rPr>
-          <w:rFonts w:ascii="Segoe UI" w:eastAsia="Times New Roman" w:hAnsi="Segoe UI" w:cs="Segoe UI"/>
-          <w:color w:val="8994A3"/>
-          <w:sz w:val="24"/>
-          <w:szCs w:val="24"/>
-          <w:lang w:eastAsia="en-GB"/>
-        </w:rPr>
-        <w:t xml:space="preserve"> now</w:t>
-      </w:r>
-      <w:r>
-        <w:rPr>
-          <w:rFonts w:ascii="Segoe UI" w:eastAsia="Times New Roman" w:hAnsi="Segoe UI" w:cs="Segoe UI"/>
-          <w:color w:val="8994A3"/>
-          <w:sz w:val="24"/>
-          <w:szCs w:val="24"/>
-          <w:lang w:eastAsia="en-GB"/>
-        </w:rPr>
-        <w:t xml:space="preserve"> says supported </w:t>
-      </w:r>
-      <w:r>
-        <w:rPr>
-          <w:rFonts w:ascii="Segoe UI" w:eastAsia="Times New Roman" w:hAnsi="Segoe UI" w:cs="Segoe UI"/>
-          <w:color w:val="8994A3"/>
-          <w:sz w:val="24"/>
-          <w:szCs w:val="24"/>
-          <w:lang w:eastAsia="en-GB"/>
-        </w:rPr>
-        <w:t xml:space="preserve">CC </w:t>
-      </w:r>
-      <w:r>
-        <w:rPr>
-          <w:rFonts w:ascii="Segoe UI" w:eastAsia="Times New Roman" w:hAnsi="Segoe UI" w:cs="Segoe UI"/>
-          <w:color w:val="8994A3"/>
-          <w:sz w:val="24"/>
-          <w:szCs w:val="24"/>
-          <w:lang w:eastAsia="en-GB"/>
-        </w:rPr>
-        <w:t xml:space="preserve">limits of the application instead of </w:t>
-      </w:r>
-      <w:r>
-        <w:rPr>
-          <w:rFonts w:ascii="Segoe UI" w:eastAsia="Times New Roman" w:hAnsi="Segoe UI" w:cs="Segoe UI"/>
-          <w:color w:val="8994A3"/>
-          <w:sz w:val="24"/>
-          <w:szCs w:val="24"/>
-          <w:lang w:eastAsia="en-GB"/>
-        </w:rPr>
-        <w:t xml:space="preserve">old </w:t>
-      </w:r>
-      <w:r>
-        <w:rPr>
-          <w:rFonts w:ascii="Segoe UI" w:eastAsia="Times New Roman" w:hAnsi="Segoe UI" w:cs="Segoe UI"/>
-          <w:color w:val="8994A3"/>
-          <w:sz w:val="24"/>
-          <w:szCs w:val="24"/>
-          <w:lang w:eastAsia="en-GB"/>
-        </w:rPr>
-        <w:t>“CC2.0 and better supported only”.</w:t>
+        <w:t>Max User Registers</w:t>
+      </w:r>
+      <w:r>
+        <w:rPr>
+          <w:rFonts w:ascii="Segoe UI" w:eastAsia="Times New Roman" w:hAnsi="Segoe UI" w:cs="Segoe UI"/>
+          <w:color w:val="8994A3"/>
+          <w:sz w:val="24"/>
+          <w:szCs w:val="24"/>
+          <w:lang w:eastAsia="en-GB"/>
+        </w:rPr>
+        <w:t xml:space="preserve">: The value of </w:t>
+      </w:r>
+      <w:r>
+        <w:rPr>
+          <w:rFonts w:ascii="Segoe UI" w:eastAsia="Times New Roman" w:hAnsi="Segoe UI" w:cs="Segoe UI"/>
+          <w:b/>
+          <w:color w:val="8994A3"/>
+          <w:sz w:val="24"/>
+          <w:szCs w:val="24"/>
+          <w:lang w:eastAsia="en-GB"/>
+        </w:rPr>
+        <w:t>Max Used Registers</w:t>
+      </w:r>
+      <w:r>
+        <w:rPr>
+          <w:rFonts w:ascii="Segoe UI" w:eastAsia="Times New Roman" w:hAnsi="Segoe UI" w:cs="Segoe UI"/>
+          <w:color w:val="8994A3"/>
+          <w:sz w:val="24"/>
+          <w:szCs w:val="24"/>
+          <w:lang w:eastAsia="en-GB"/>
+        </w:rPr>
+        <w:t xml:space="preserve"> is set to </w:t>
+      </w:r>
+      <w:r>
+        <w:rPr>
+          <w:rFonts w:ascii="Segoe UI" w:eastAsia="Times New Roman" w:hAnsi="Segoe UI" w:cs="Segoe UI"/>
+          <w:b/>
+          <w:color w:val="8994A3"/>
+          <w:sz w:val="24"/>
+          <w:szCs w:val="24"/>
+          <w:lang w:eastAsia="en-GB"/>
+        </w:rPr>
+        <w:t>32</w:t>
+      </w:r>
+      <w:r>
+        <w:rPr>
+          <w:rFonts w:ascii="Segoe UI" w:eastAsia="Times New Roman" w:hAnsi="Segoe UI" w:cs="Segoe UI"/>
+          <w:color w:val="8994A3"/>
+          <w:sz w:val="24"/>
+          <w:szCs w:val="24"/>
+          <w:lang w:eastAsia="en-GB"/>
+        </w:rPr>
+        <w:t xml:space="preserve">. This way we achieved 100% kernel occupancy for the most time expensive kernels. </w:t>
       </w:r>
     </w:p>
     <w:p>
@@ -1431,38 +2192,127 @@
           <w:szCs w:val="24"/>
           <w:lang w:eastAsia="en-GB"/>
         </w:rPr>
-        <w:t>Added CUDA version</w:t>
-      </w:r>
-      <w:r>
-        <w:rPr>
-          <w:rFonts w:ascii="Segoe UI" w:eastAsia="Times New Roman" w:hAnsi="Segoe UI" w:cs="Segoe UI"/>
-          <w:color w:val="8994A3"/>
-          <w:sz w:val="24"/>
-          <w:szCs w:val="24"/>
-          <w:lang w:eastAsia="en-GB"/>
-        </w:rPr>
-        <w:t xml:space="preserve">: Added CUDA version info to </w:t>
-      </w:r>
-      <w:r>
-        <w:rPr>
-          <w:rFonts w:ascii="Segoe UI" w:eastAsia="Times New Roman" w:hAnsi="Segoe UI" w:cs="Segoe UI"/>
-          <w:b/>
-          <w:color w:val="8994A3"/>
-          <w:sz w:val="24"/>
-          <w:szCs w:val="24"/>
-          <w:lang w:eastAsia="en-GB"/>
-        </w:rPr>
-        <w:t>stderr.txt</w:t>
-      </w:r>
-      <w:r>
-        <w:rPr>
-          <w:rFonts w:ascii="Segoe UI" w:eastAsia="Times New Roman" w:hAnsi="Segoe UI" w:cs="Segoe UI"/>
-          <w:color w:val="8994A3"/>
-          <w:sz w:val="24"/>
-          <w:szCs w:val="24"/>
-          <w:lang w:eastAsia="en-GB"/>
-        </w:rPr>
-        <w:t xml:space="preserve"> file for the application.</w:t>
+        <w:t>Message for unsupported CC</w:t>
+      </w:r>
+      <w:r>
+        <w:rPr>
+          <w:rFonts w:ascii="Segoe UI" w:eastAsia="Times New Roman" w:hAnsi="Segoe UI" w:cs="Segoe UI"/>
+          <w:color w:val="8994A3"/>
+          <w:sz w:val="24"/>
+          <w:szCs w:val="24"/>
+          <w:lang w:eastAsia="en-GB"/>
+        </w:rPr>
+        <w:t>:</w:t>
+      </w:r>
+      <w:r>
+        <w:rPr>
+          <w:rFonts w:ascii="Segoe UI" w:eastAsia="Times New Roman" w:hAnsi="Segoe UI" w:cs="Segoe UI"/>
+          <w:color w:val="8994A3"/>
+          <w:sz w:val="24"/>
+          <w:szCs w:val="24"/>
+          <w:lang w:eastAsia="en-GB"/>
+        </w:rPr>
+        <w:t xml:space="preserve"> New</w:t>
+      </w:r>
+      <w:r>
+        <w:rPr>
+          <w:rFonts w:ascii="Segoe UI" w:eastAsia="Times New Roman" w:hAnsi="Segoe UI" w:cs="Segoe UI"/>
+          <w:color w:val="8994A3"/>
+          <w:sz w:val="24"/>
+          <w:szCs w:val="24"/>
+          <w:lang w:eastAsia="en-GB"/>
+        </w:rPr>
+        <w:t xml:space="preserve"> error</w:t>
+      </w:r>
+      <w:r>
+        <w:rPr>
+          <w:rFonts w:ascii="Segoe UI" w:eastAsia="Times New Roman" w:hAnsi="Segoe UI" w:cs="Segoe UI"/>
+          <w:color w:val="8994A3"/>
+          <w:sz w:val="24"/>
+          <w:szCs w:val="24"/>
+          <w:lang w:eastAsia="en-GB"/>
+        </w:rPr>
+        <w:t xml:space="preserve"> message is introduce</w:t>
+      </w:r>
+      <w:r>
+        <w:rPr>
+          <w:rFonts w:ascii="Segoe UI" w:eastAsia="Times New Roman" w:hAnsi="Segoe UI" w:cs="Segoe UI"/>
+          <w:color w:val="8994A3"/>
+          <w:sz w:val="24"/>
+          <w:szCs w:val="24"/>
+          <w:lang w:eastAsia="en-GB"/>
+        </w:rPr>
+        <w:t>d</w:t>
+      </w:r>
+      <w:r>
+        <w:rPr>
+          <w:rFonts w:ascii="Segoe UI" w:eastAsia="Times New Roman" w:hAnsi="Segoe UI" w:cs="Segoe UI"/>
+          <w:color w:val="8994A3"/>
+          <w:sz w:val="24"/>
+          <w:szCs w:val="24"/>
+          <w:lang w:eastAsia="en-GB"/>
+        </w:rPr>
+        <w:t xml:space="preserve"> which</w:t>
+      </w:r>
+      <w:r>
+        <w:rPr>
+          <w:rFonts w:ascii="Segoe UI" w:eastAsia="Times New Roman" w:hAnsi="Segoe UI" w:cs="Segoe UI"/>
+          <w:color w:val="8994A3"/>
+          <w:sz w:val="24"/>
+          <w:szCs w:val="24"/>
+          <w:lang w:eastAsia="en-GB"/>
+        </w:rPr>
+        <w:t xml:space="preserve"> now</w:t>
+      </w:r>
+      <w:r>
+        <w:rPr>
+          <w:rFonts w:ascii="Segoe UI" w:eastAsia="Times New Roman" w:hAnsi="Segoe UI" w:cs="Segoe UI"/>
+          <w:color w:val="8994A3"/>
+          <w:sz w:val="24"/>
+          <w:szCs w:val="24"/>
+          <w:lang w:eastAsia="en-GB"/>
+        </w:rPr>
+        <w:t xml:space="preserve"> says supported </w:t>
+      </w:r>
+      <w:r>
+        <w:rPr>
+          <w:rFonts w:ascii="Segoe UI" w:eastAsia="Times New Roman" w:hAnsi="Segoe UI" w:cs="Segoe UI"/>
+          <w:color w:val="8994A3"/>
+          <w:sz w:val="24"/>
+          <w:szCs w:val="24"/>
+          <w:lang w:eastAsia="en-GB"/>
+        </w:rPr>
+        <w:t xml:space="preserve">CC </w:t>
+      </w:r>
+      <w:r>
+        <w:rPr>
+          <w:rFonts w:ascii="Segoe UI" w:eastAsia="Times New Roman" w:hAnsi="Segoe UI" w:cs="Segoe UI"/>
+          <w:color w:val="8994A3"/>
+          <w:sz w:val="24"/>
+          <w:szCs w:val="24"/>
+          <w:lang w:eastAsia="en-GB"/>
+        </w:rPr>
+        <w:t xml:space="preserve">limits of the application instead of </w:t>
+      </w:r>
+      <w:r>
+        <w:rPr>
+          <w:rFonts w:ascii="Segoe UI" w:eastAsia="Times New Roman" w:hAnsi="Segoe UI" w:cs="Segoe UI"/>
+          <w:color w:val="8994A3"/>
+          <w:sz w:val="24"/>
+          <w:szCs w:val="24"/>
+          <w:lang w:eastAsia="en-GB"/>
+        </w:rPr>
+        <w:t xml:space="preserve">old </w:t>
+      </w:r>
+      <w:r>
+        <w:rPr>
+          <w:rFonts w:ascii="Segoe UI" w:eastAsia="Times New Roman" w:hAnsi="Segoe UI" w:cs="Segoe UI"/>
+          <w:color w:val="8994A3"/>
+          <w:sz w:val="24"/>
+          <w:szCs w:val="24"/>
+          <w:lang w:eastAsia="en-GB"/>
+        </w:rPr>
+        <w:t>“CC2.0 and better supported only”.</w:t>
       </w:r>
     </w:p>
     <w:p>
@@ -1491,17 +2341,17 @@
           <w:szCs w:val="24"/>
           <w:lang w:eastAsia="en-GB"/>
         </w:rPr>
-        <w:t>Added GPU memory info</w:t>
-      </w:r>
-      <w:r>
-        <w:rPr>
-          <w:rFonts w:ascii="Segoe UI" w:eastAsia="Times New Roman" w:hAnsi="Segoe UI" w:cs="Segoe UI"/>
-          <w:color w:val="8994A3"/>
-          <w:sz w:val="24"/>
-          <w:szCs w:val="24"/>
-          <w:lang w:eastAsia="en-GB"/>
-        </w:rPr>
-        <w:t xml:space="preserve">: Added GPU memory size and shared memory size info to </w:t>
+        <w:t>Added CUDA version</w:t>
+      </w:r>
+      <w:r>
+        <w:rPr>
+          <w:rFonts w:ascii="Segoe UI" w:eastAsia="Times New Roman" w:hAnsi="Segoe UI" w:cs="Segoe UI"/>
+          <w:color w:val="8994A3"/>
+          <w:sz w:val="24"/>
+          <w:szCs w:val="24"/>
+          <w:lang w:eastAsia="en-GB"/>
+        </w:rPr>
+        <w:t xml:space="preserve">: Added CUDA version info to </w:t>
       </w:r>
       <w:r>
         <w:rPr>
@@ -1512,81 +2362,17 @@
           <w:szCs w:val="24"/>
           <w:lang w:eastAsia="en-GB"/>
         </w:rPr>
-        <w:t xml:space="preserve">stderr.txt </w:t>
-      </w:r>
-      <w:r>
-        <w:rPr>
-          <w:rFonts w:ascii="Segoe UI" w:eastAsia="Times New Roman" w:hAnsi="Segoe UI" w:cs="Segoe UI"/>
-          <w:color w:val="8994A3"/>
-          <w:sz w:val="24"/>
-          <w:szCs w:val="24"/>
-          <w:lang w:eastAsia="en-GB"/>
-        </w:rPr>
-        <w:t>file for current GPU card.</w:t>
-      </w:r>
-    </w:p>
-    <w:p>
-      <w:pPr>
-        <w:spacing w:after="0" w:line="432" w:lineRule="atLeast"/>
-        <w:rPr>
-          <w:rFonts w:ascii="Segoe UI" w:eastAsia="Times New Roman" w:hAnsi="Segoe UI" w:cs="Segoe UI"/>
-          <w:color w:val="323642"/>
-          <w:sz w:val="24"/>
-          <w:szCs w:val="24"/>
-          <w:lang w:eastAsia="en-GB"/>
-        </w:rPr>
-      </w:pPr>
-      <w:r>
-        <w:rPr>
-          <w:rFonts w:ascii="Segoe UI" w:eastAsia="Times New Roman" w:hAnsi="Segoe UI" w:cs="Segoe UI"/>
-          <w:color w:val="323642"/>
-          <w:sz w:val="24"/>
-          <w:szCs w:val="24"/>
-          <w:lang w:eastAsia="en-GB"/>
-        </w:rPr>
-        <w:t>What's fixed?</w:t>
-      </w:r>
-    </w:p>
-    <w:p>
-      <w:pPr>
-        <w:spacing w:after="300" w:line="432" w:lineRule="atLeast"/>
-        <w:rPr>
-          <w:rFonts w:ascii="Segoe UI" w:eastAsia="Times New Roman" w:hAnsi="Segoe UI" w:cs="Segoe UI"/>
-          <w:color w:val="8994A3"/>
-          <w:sz w:val="24"/>
-          <w:szCs w:val="24"/>
-          <w:lang w:eastAsia="en-GB"/>
-        </w:rPr>
-      </w:pPr>
-      <w:r>
-        <w:rPr>
-          <w:rFonts w:ascii="Segoe UI" w:eastAsia="Times New Roman" w:hAnsi="Segoe UI" w:cs="Segoe UI"/>
-          <w:color w:val="8994A3"/>
-          <w:sz w:val="24"/>
-          <w:szCs w:val="24"/>
-          <w:lang w:eastAsia="en-GB"/>
-        </w:rPr>
-        <w:t xml:space="preserve">These issues were fixed in </w:t>
-      </w:r>
-      <w:r>
-        <w:rPr>
-          <w:rFonts w:ascii="Segoe UI" w:eastAsia="Times New Roman" w:hAnsi="Segoe UI" w:cs="Segoe UI"/>
-          <w:color w:val="8994A3"/>
-          <w:sz w:val="24"/>
-          <w:szCs w:val="24"/>
-          <w:lang w:eastAsia="en-GB"/>
-        </w:rPr>
-        <w:t>v102.12.0.1</w:t>
-      </w:r>
-      <w:r>
-        <w:rPr>
-          <w:rFonts w:ascii="Segoe UI" w:eastAsia="Times New Roman" w:hAnsi="Segoe UI" w:cs="Segoe UI"/>
-          <w:color w:val="8994A3"/>
-          <w:sz w:val="24"/>
-          <w:szCs w:val="24"/>
-          <w:lang w:eastAsia="en-GB"/>
-        </w:rPr>
-        <w:t>:</w:t>
+        <w:t>stderr.txt</w:t>
+      </w:r>
+      <w:r>
+        <w:rPr>
+          <w:rFonts w:ascii="Segoe UI" w:eastAsia="Times New Roman" w:hAnsi="Segoe UI" w:cs="Segoe UI"/>
+          <w:color w:val="8994A3"/>
+          <w:sz w:val="24"/>
+          <w:szCs w:val="24"/>
+          <w:lang w:eastAsia="en-GB"/>
+        </w:rPr>
+        <w:t xml:space="preserve"> file for the application.</w:t>
       </w:r>
     </w:p>
     <w:p>
@@ -1615,6 +2401,130 @@
           <w:szCs w:val="24"/>
           <w:lang w:eastAsia="en-GB"/>
         </w:rPr>
+        <w:t>Added GPU memory info</w:t>
+      </w:r>
+      <w:r>
+        <w:rPr>
+          <w:rFonts w:ascii="Segoe UI" w:eastAsia="Times New Roman" w:hAnsi="Segoe UI" w:cs="Segoe UI"/>
+          <w:color w:val="8994A3"/>
+          <w:sz w:val="24"/>
+          <w:szCs w:val="24"/>
+          <w:lang w:eastAsia="en-GB"/>
+        </w:rPr>
+        <w:t xml:space="preserve">: Added GPU memory size and shared memory size info to </w:t>
+      </w:r>
+      <w:r>
+        <w:rPr>
+          <w:rFonts w:ascii="Segoe UI" w:eastAsia="Times New Roman" w:hAnsi="Segoe UI" w:cs="Segoe UI"/>
+          <w:b/>
+          <w:color w:val="8994A3"/>
+          <w:sz w:val="24"/>
+          <w:szCs w:val="24"/>
+          <w:lang w:eastAsia="en-GB"/>
+        </w:rPr>
+        <w:t xml:space="preserve">stderr.txt </w:t>
+      </w:r>
+      <w:r>
+        <w:rPr>
+          <w:rFonts w:ascii="Segoe UI" w:eastAsia="Times New Roman" w:hAnsi="Segoe UI" w:cs="Segoe UI"/>
+          <w:color w:val="8994A3"/>
+          <w:sz w:val="24"/>
+          <w:szCs w:val="24"/>
+          <w:lang w:eastAsia="en-GB"/>
+        </w:rPr>
+        <w:t>file for current GPU card.</w:t>
+      </w:r>
+    </w:p>
+    <w:p>
+      <w:pPr>
+        <w:spacing w:after="0" w:line="432" w:lineRule="atLeast"/>
+        <w:rPr>
+          <w:rFonts w:ascii="Segoe UI" w:eastAsia="Times New Roman" w:hAnsi="Segoe UI" w:cs="Segoe UI"/>
+          <w:color w:val="323642"/>
+          <w:sz w:val="24"/>
+          <w:szCs w:val="24"/>
+          <w:lang w:eastAsia="en-GB"/>
+        </w:rPr>
+      </w:pPr>
+      <w:r>
+        <w:rPr>
+          <w:rFonts w:ascii="Segoe UI" w:eastAsia="Times New Roman" w:hAnsi="Segoe UI" w:cs="Segoe UI"/>
+          <w:color w:val="323642"/>
+          <w:sz w:val="24"/>
+          <w:szCs w:val="24"/>
+          <w:lang w:eastAsia="en-GB"/>
+        </w:rPr>
+        <w:t>What's fixed?</w:t>
+      </w:r>
+    </w:p>
+    <w:p>
+      <w:pPr>
+        <w:spacing w:after="300" w:line="432" w:lineRule="atLeast"/>
+        <w:rPr>
+          <w:rFonts w:ascii="Segoe UI" w:eastAsia="Times New Roman" w:hAnsi="Segoe UI" w:cs="Segoe UI"/>
+          <w:color w:val="8994A3"/>
+          <w:sz w:val="24"/>
+          <w:szCs w:val="24"/>
+          <w:lang w:eastAsia="en-GB"/>
+        </w:rPr>
+      </w:pPr>
+      <w:r>
+        <w:rPr>
+          <w:rFonts w:ascii="Segoe UI" w:eastAsia="Times New Roman" w:hAnsi="Segoe UI" w:cs="Segoe UI"/>
+          <w:color w:val="8994A3"/>
+          <w:sz w:val="24"/>
+          <w:szCs w:val="24"/>
+          <w:lang w:eastAsia="en-GB"/>
+        </w:rPr>
+        <w:t xml:space="preserve">These issues were fixed in </w:t>
+      </w:r>
+      <w:r>
+        <w:rPr>
+          <w:rFonts w:ascii="Segoe UI" w:eastAsia="Times New Roman" w:hAnsi="Segoe UI" w:cs="Segoe UI"/>
+          <w:color w:val="8994A3"/>
+          <w:sz w:val="24"/>
+          <w:szCs w:val="24"/>
+          <w:lang w:eastAsia="en-GB"/>
+        </w:rPr>
+        <w:t>v102.12.0.1</w:t>
+      </w:r>
+      <w:r>
+        <w:rPr>
+          <w:rFonts w:ascii="Segoe UI" w:eastAsia="Times New Roman" w:hAnsi="Segoe UI" w:cs="Segoe UI"/>
+          <w:color w:val="8994A3"/>
+          <w:sz w:val="24"/>
+          <w:szCs w:val="24"/>
+          <w:lang w:eastAsia="en-GB"/>
+        </w:rPr>
+        <w:t>:</w:t>
+      </w:r>
+    </w:p>
+    <w:p>
+      <w:pPr>
+        <w:numPr>
+          <w:ilvl w:val="0"/>
+          <w:numId w:val="16"/>
+        </w:numPr>
+        <w:spacing w:before="100" w:beforeAutospacing="1" w:after="0" w:afterAutospacing="1" w:line="360" w:lineRule="atLeast"/>
+        <w:rPr>
+          <w:rFonts w:ascii="Segoe UI" w:eastAsia="Times New Roman" w:hAnsi="Segoe UI" w:cs="Segoe UI"/>
+          <w:i/>
+          <w:color w:val="8994A3"/>
+          <w:sz w:val="24"/>
+          <w:szCs w:val="24"/>
+          <w:lang w:eastAsia="en-GB"/>
+        </w:rPr>
+      </w:pPr>
+      <w:r>
+        <w:rPr>
+          <w:rFonts w:ascii="Segoe UI" w:eastAsia="Times New Roman" w:hAnsi="Segoe UI" w:cs="Segoe UI"/>
+          <w:b/>
+          <w:bCs/>
+          <w:color w:val="323642"/>
+          <w:sz w:val="24"/>
+          <w:szCs w:val="24"/>
+          <w:lang w:eastAsia="en-GB"/>
+        </w:rPr>
         <w:t>Number of Blocks-per-SM</w:t>
       </w:r>
       <w:r>
@@ -1625,17 +2535,7 @@
           <w:szCs w:val="24"/>
           <w:lang w:eastAsia="en-GB"/>
         </w:rPr>
-        <w:t xml:space="preserve">: </w:t>
-      </w:r>
-      <w:r>
-        <w:rPr>
-          <w:rFonts w:ascii="Segoe UI" w:eastAsia="Times New Roman" w:hAnsi="Segoe UI" w:cs="Segoe UI"/>
-          <w:color w:val="8994A3"/>
-          <w:sz w:val="24"/>
-          <w:szCs w:val="24"/>
-          <w:lang w:eastAsia="en-GB"/>
-        </w:rPr>
-        <w:t>Changed the number of Blocks-per-SM for CC 5.x according to the latest CUDA programing documentation.</w:t>
+        <w:t>: Changed the number of Blocks-per-SM for CC 5.x according to the latest CUDA programing documentation.</w:t>
       </w:r>
     </w:p>
     <w:p>
@@ -1677,7 +2577,7 @@
           <w:shd w:val="clear" w:color="auto" w:fill="FFFFFF"/>
         </w:rPr>
       </w:pPr>
-      <w:hyperlink r:id="rId8" w:anchor="GPUs_supported" w:history="1">
+      <w:hyperlink r:id="rId9" w:anchor="GPUs_supported" w:history="1">
         <w:r>
           <w:rPr>
             <w:rStyle w:val="Hyperlink"/>
@@ -1707,7 +2607,7 @@
           <w:lang w:eastAsia="en-GB"/>
         </w:rPr>
       </w:pPr>
-      <w:hyperlink r:id="rId9" w:history="1">
+      <w:hyperlink r:id="rId10" w:history="1">
         <w:r>
           <w:rPr>
             <w:rStyle w:val="Hyperlink"/>
@@ -1781,7 +2681,7 @@
           <w:shd w:val="clear" w:color="auto" w:fill="FFFFFF"/>
         </w:rPr>
       </w:pPr>
-      <w:hyperlink r:id="rId10" w:history="1">
+      <w:hyperlink r:id="rId11" w:history="1">
         <w:proofErr w:type="spellStart"/>
         <w:r>
           <w:rPr>
@@ -5324,6 +6224,15 @@
 </file>
 
 <file path=customXml/item1.xml><?xml version="1.0" encoding="utf-8"?>
+<?mso-contentType ?>
+<FormTemplates xmlns="http://schemas.microsoft.com/sharepoint/v3/contenttype/forms">
+  <Display>DocumentLibraryForm</Display>
+  <Edit>DocumentLibraryForm</Edit>
+  <New>DocumentLibraryForm</New>
+</FormTemplates>
+</file>
+
+<file path=customXml/item2.xml><?xml version="1.0" encoding="utf-8"?>
 <ct:contentTypeSchema xmlns:ct="http://schemas.microsoft.com/office/2006/metadata/contentType" xmlns:ma="http://schemas.microsoft.com/office/2006/metadata/properties/metaAttributes" ct:_="" ma:_="" ma:contentTypeName="Document" ma:contentTypeID="0x010100BA789C4C587BF441A4AE6CCF5C9C0DD3" ma:contentTypeVersion="8" ma:contentTypeDescription="Create a new document." ma:contentTypeScope="" ma:versionID="740bc209e82da6d93a21e3db58fbef40">
   <xsd:schema xmlns:xsd="http://www.w3.org/2001/XMLSchema" xmlns:xs="http://www.w3.org/2001/XMLSchema" xmlns:p="http://schemas.microsoft.com/office/2006/metadata/properties" xmlns:ns2="19b03078-f984-4d26-97e7-55ca296da7ed" targetNamespace="http://schemas.microsoft.com/office/2006/metadata/properties" ma:root="true" ma:fieldsID="d02cac6ec8705f0d0d847286f4fe5ab0" ns2:_="">
     <xsd:import namespace="19b03078-f984-4d26-97e7-55ca296da7ed"/>
@@ -5493,22 +6402,25 @@
 </ct:contentTypeSchema>
 </file>
 
-<file path=customXml/item2.xml><?xml version="1.0" encoding="utf-8"?>
-<?mso-contentType ?>
-<FormTemplates xmlns="http://schemas.microsoft.com/sharepoint/v3/contenttype/forms">
-  <Display>DocumentLibraryForm</Display>
-  <Edit>DocumentLibraryForm</Edit>
-  <New>DocumentLibraryForm</New>
-</FormTemplates>
-</file>
-
 <file path=customXml/item3.xml><?xml version="1.0" encoding="utf-8"?>
 <p:properties xmlns:p="http://schemas.microsoft.com/office/2006/metadata/properties" xmlns:xsi="http://www.w3.org/2001/XMLSchema-instance" xmlns:pc="http://schemas.microsoft.com/office/infopath/2007/PartnerControls">
   <documentManagement/>
 </p:properties>
 </file>
 
+<file path=customXml/item4.xml><?xml version="1.0" encoding="utf-8"?>
+<b:Sources xmlns:b="http://schemas.openxmlformats.org/officeDocument/2006/bibliography" xmlns="http://schemas.openxmlformats.org/officeDocument/2006/bibliography" SelectedStyle="\APASixthEditionOfficeOnline.xsl" StyleName="APA" Version="6"/>
+</file>
+
 <file path=customXml/itemProps1.xml><?xml version="1.0" encoding="utf-8"?>
+<ds:datastoreItem xmlns:ds="http://schemas.openxmlformats.org/officeDocument/2006/customXml" ds:itemID="{EF5BF073-472A-4021-AD4F-074DB02B0A76}">
+  <ds:schemaRefs>
+    <ds:schemaRef ds:uri="http://schemas.microsoft.com/sharepoint/v3/contenttype/forms"/>
+  </ds:schemaRefs>
+</ds:datastoreItem>
+</file>
+
+<file path=customXml/itemProps2.xml><?xml version="1.0" encoding="utf-8"?>
 <ds:datastoreItem xmlns:ds="http://schemas.openxmlformats.org/officeDocument/2006/customXml" ds:itemID="{F6DBFA23-A3E2-4E5D-8ADC-CD98BDCD6940}">
   <ds:schemaRefs>
     <ds:schemaRef ds:uri="http://schemas.microsoft.com/office/2006/metadata/contentType"/>
@@ -5526,14 +6438,6 @@
 </ds:datastoreItem>
 </file>
 
-<file path=customXml/itemProps2.xml><?xml version="1.0" encoding="utf-8"?>
-<ds:datastoreItem xmlns:ds="http://schemas.openxmlformats.org/officeDocument/2006/customXml" ds:itemID="{EF5BF073-472A-4021-AD4F-074DB02B0A76}">
-  <ds:schemaRefs>
-    <ds:schemaRef ds:uri="http://schemas.microsoft.com/sharepoint/v3/contenttype/forms"/>
-  </ds:schemaRefs>
-</ds:datastoreItem>
-</file>
-
 <file path=customXml/itemProps3.xml><?xml version="1.0" encoding="utf-8"?>
 <ds:datastoreItem xmlns:ds="http://schemas.openxmlformats.org/officeDocument/2006/customXml" ds:itemID="{715EA943-B454-477D-B45A-59A15234AB50}">
   <ds:schemaRefs>
@@ -5541,4 +6445,12 @@
     <ds:schemaRef ds:uri="http://schemas.microsoft.com/office/infopath/2007/PartnerControls"/>
   </ds:schemaRefs>
 </ds:datastoreItem>
+</file>
+
+<file path=customXml/itemProps4.xml><?xml version="1.0" encoding="utf-8"?>
+<ds:datastoreItem xmlns:ds="http://schemas.openxmlformats.org/officeDocument/2006/customXml" ds:itemID="{ACB4E9FA-30D9-4420-AFED-605E8B9B38F7}">
+  <ds:schemaRefs>
+    <ds:schemaRef ds:uri="http://schemas.openxmlformats.org/officeDocument/2006/bibliography"/>
+  </ds:schemaRefs>
+</ds:datastoreItem>
 </file>
</xml_diff>